<commit_message>
Uml + and small changes(but doc without uml)
</commit_message>
<xml_diff>
--- a/TP_Courier.docx
+++ b/TP_Courier.docx
@@ -1115,16 +1115,8 @@
         <w:rPr>
           <w:lang w:eastAsia="ru-RU"/>
         </w:rPr>
-        <w:t xml:space="preserve">Наиболее </w:t>
-      </w:r>
-      <w:proofErr w:type="gramStart"/>
-      <w:r>
-        <w:rPr>
-          <w:lang w:eastAsia="ru-RU"/>
-        </w:rPr>
-        <w:t>важными</w:t>
-      </w:r>
-      <w:proofErr w:type="gramEnd"/>
+        <w:t>Наиболее важным</w:t>
+      </w:r>
       <w:r>
         <w:rPr>
           <w:lang w:eastAsia="ru-RU"/>
@@ -1445,14 +1437,12 @@
         </w:rPr>
         <w:t xml:space="preserve"> и </w:t>
       </w:r>
-      <w:proofErr w:type="spellStart"/>
-      <w:r>
-        <w:rPr>
-          <w:lang w:eastAsia="ru-RU"/>
-        </w:rPr>
-        <w:t>редактированияы</w:t>
-      </w:r>
-      <w:proofErr w:type="spellEnd"/>
+      <w:r>
+        <w:rPr>
+          <w:lang w:eastAsia="ru-RU"/>
+        </w:rPr>
+        <w:t>редактирования, добавлять новые позиции</w:t>
+      </w:r>
       <w:r>
         <w:rPr>
           <w:lang w:eastAsia="ru-RU"/>
@@ -1474,7 +1464,7 @@
         <w:rPr>
           <w:lang w:eastAsia="ru-RU"/>
         </w:rPr>
-        <w:t>Оператор</w:t>
+        <w:t>Менеджер</w:t>
       </w:r>
       <w:r>
         <w:rPr>
@@ -1622,13 +1612,16 @@
         <w:rPr>
           <w:lang w:eastAsia="ru-RU"/>
         </w:rPr>
-        <w:t>Оператор</w:t>
+        <w:t>Менеджер</w:t>
       </w:r>
       <w:r>
         <w:t> </w:t>
       </w:r>
       <w:r>
-        <w:t>- представитель сферы услуг.</w:t>
+        <w:t>—</w:t>
+      </w:r>
+      <w:r>
+        <w:t xml:space="preserve"> представитель сферы услуг.</w:t>
       </w:r>
     </w:p>
     <w:p>
@@ -1642,7 +1635,13 @@
         <w:t>Управляющий</w:t>
       </w:r>
       <w:r>
-        <w:t xml:space="preserve"> - главный руководитель</w:t>
+        <w:t xml:space="preserve"> </w:t>
+      </w:r>
+      <w:r>
+        <w:t>—</w:t>
+      </w:r>
+      <w:r>
+        <w:t xml:space="preserve"> главный руководитель</w:t>
       </w:r>
       <w:r>
         <w:t xml:space="preserve"> в учреждении, специалист по обслуживанию баз данных и информационных систем.</w:t>
@@ -1660,7 +1659,13 @@
         <w:t>Клиент</w:t>
       </w:r>
       <w:r>
-        <w:t xml:space="preserve"> - </w:t>
+        <w:t xml:space="preserve"> </w:t>
+      </w:r>
+      <w:r>
+        <w:t>—</w:t>
+      </w:r>
+      <w:r>
+        <w:t xml:space="preserve"> </w:t>
       </w:r>
       <w:r>
         <w:t xml:space="preserve">человек, который не является </w:t>
@@ -1690,7 +1695,13 @@
         <w:t>Договор</w:t>
       </w:r>
       <w:r>
-        <w:t xml:space="preserve"> - </w:t>
+        <w:t xml:space="preserve"> </w:t>
+      </w:r>
+      <w:r>
+        <w:t>—</w:t>
+      </w:r>
+      <w:r>
+        <w:t xml:space="preserve"> </w:t>
       </w:r>
       <w:r>
         <w:t xml:space="preserve"> документ, </w:t>
@@ -1895,9 +1906,23 @@
           <w:ilvl w:val="0"/>
           <w:numId w:val="8"/>
         </w:numPr>
-      </w:pPr>
-      <w:r>
-        <w:t xml:space="preserve"> </w:t>
+        <w:jc w:val="left"/>
+      </w:pPr>
+      <w:bookmarkStart w:id="5" w:name="_GoBack"/>
+      <w:bookmarkEnd w:id="5"/>
+      <w:proofErr w:type="spellStart"/>
+      <w:r>
+        <w:rPr>
+          <w:rStyle w:val="10"/>
+        </w:rPr>
+        <w:t>Use-case</w:t>
+      </w:r>
+      <w:proofErr w:type="spellEnd"/>
+      <w:r>
+        <w:rPr>
+          <w:rStyle w:val="10"/>
+        </w:rPr>
+        <w:t xml:space="preserve"> диаграмма</w:t>
       </w:r>
       <w:r>
         <w:rPr>
@@ -1905,7 +1930,7 @@
           <w:lang w:eastAsia="ru-RU"/>
         </w:rPr>
         <w:drawing>
-          <wp:inline distT="0" distB="0" distL="0" distR="0">
+          <wp:inline distT="0" distB="0" distL="0" distR="0" wp14:anchorId="72093890" wp14:editId="66CBE9C7">
             <wp:extent cx="5182324" cy="4772691"/>
             <wp:effectExtent l="0" t="0" r="0" b="8890"/>
             <wp:docPr id="1" name="Рисунок 1"/>
@@ -2001,17 +2026,14 @@
         <w:pStyle w:val="1"/>
         <w:ind w:left="0" w:firstLine="851"/>
       </w:pPr>
-      <w:bookmarkStart w:id="5" w:name="_Toc421657573"/>
+      <w:bookmarkStart w:id="6" w:name="_Toc421657573"/>
       <w:r>
         <w:lastRenderedPageBreak/>
         <w:t>Требования к организации вводимых/выводимых данных</w:t>
       </w:r>
-      <w:bookmarkEnd w:id="5"/>
-    </w:p>
-    <w:p>
-      <w:bookmarkStart w:id="6" w:name="_GoBack"/>
       <w:bookmarkEnd w:id="6"/>
     </w:p>
+    <w:p/>
     <w:sectPr>
       <w:pgSz w:w="11906" w:h="16838"/>
       <w:pgMar w:top="1134" w:right="850" w:bottom="1134" w:left="1701" w:header="708" w:footer="708" w:gutter="0"/>

</xml_diff>

<commit_message>
add new position in otchet
</commit_message>
<xml_diff>
--- a/TP_Courier.docx
+++ b/TP_Courier.docx
@@ -4,7 +4,7 @@
   <w:body>
     <w:p>
       <w:pPr>
-        <w:pStyle w:val="a3"/>
+        <w:pStyle w:val="a4"/>
         <w:tabs>
           <w:tab w:val="left" w:pos="851"/>
         </w:tabs>
@@ -27,7 +27,7 @@
     </w:p>
     <w:p>
       <w:pPr>
-        <w:pStyle w:val="a3"/>
+        <w:pStyle w:val="a4"/>
         <w:tabs>
           <w:tab w:val="left" w:pos="851"/>
         </w:tabs>
@@ -50,7 +50,7 @@
     </w:p>
     <w:p>
       <w:pPr>
-        <w:pStyle w:val="a3"/>
+        <w:pStyle w:val="a4"/>
         <w:tabs>
           <w:tab w:val="left" w:pos="851"/>
         </w:tabs>
@@ -73,7 +73,7 @@
     </w:p>
     <w:p>
       <w:pPr>
-        <w:pStyle w:val="a3"/>
+        <w:pStyle w:val="a4"/>
         <w:tabs>
           <w:tab w:val="left" w:pos="851"/>
         </w:tabs>
@@ -98,7 +98,7 @@
     </w:p>
     <w:p>
       <w:pPr>
-        <w:pStyle w:val="a3"/>
+        <w:pStyle w:val="a4"/>
         <w:tabs>
           <w:tab w:val="left" w:pos="851"/>
         </w:tabs>
@@ -132,7 +132,7 @@
     </w:p>
     <w:p>
       <w:pPr>
-        <w:pStyle w:val="a3"/>
+        <w:pStyle w:val="a4"/>
         <w:tabs>
           <w:tab w:val="left" w:pos="851"/>
         </w:tabs>
@@ -161,12 +161,12 @@
           <w:sz w:val="24"/>
           <w:szCs w:val="24"/>
         </w:rPr>
-        <w:t>программирования и информационных технологий</w:t>
-      </w:r>
-    </w:p>
-    <w:p>
-      <w:pPr>
-        <w:pStyle w:val="a3"/>
+        <w:t>информационных систем в управлении предприятием</w:t>
+      </w:r>
+    </w:p>
+    <w:p>
+      <w:pPr>
+        <w:pStyle w:val="a4"/>
         <w:tabs>
           <w:tab w:val="left" w:pos="851"/>
         </w:tabs>
@@ -644,6 +644,23 @@
         </w:rPr>
         <w:t>2016 г.</w:t>
       </w:r>
+    </w:p>
+    <w:p/>
+    <w:p/>
+    <w:p/>
+    <w:p/>
+    <w:p/>
+    <w:p/>
+    <w:p/>
+    <w:p/>
+    <w:p>
+      <w:pPr>
+        <w:rPr>
+          <w:lang w:val="en-US"/>
+        </w:rPr>
+      </w:pPr>
+      <w:bookmarkStart w:id="0" w:name="_GoBack"/>
+      <w:bookmarkEnd w:id="0"/>
     </w:p>
     <w:p/>
     <w:p/>
@@ -659,15 +676,6 @@
     <w:p/>
     <w:p/>
     <w:p/>
-    <w:p/>
-    <w:p/>
-    <w:p/>
-    <w:p/>
-    <w:p/>
-    <w:p/>
-    <w:p/>
-    <w:p/>
-    <w:p/>
     <w:p>
       <w:pPr>
         <w:pStyle w:val="1"/>
@@ -677,20 +685,20 @@
         </w:numPr>
         <w:ind w:firstLine="851"/>
         <w:rPr>
-          <w:rStyle w:val="a5"/>
+          <w:rStyle w:val="a6"/>
           <w:b/>
           <w:bCs w:val="0"/>
         </w:rPr>
       </w:pPr>
-      <w:bookmarkStart w:id="0" w:name="_Toc421657563"/>
-      <w:r>
-        <w:rPr>
-          <w:rStyle w:val="a5"/>
+      <w:bookmarkStart w:id="1" w:name="_Toc421657563"/>
+      <w:r>
+        <w:rPr>
+          <w:rStyle w:val="a6"/>
         </w:rPr>
         <w:lastRenderedPageBreak/>
         <w:t>Введение</w:t>
       </w:r>
-      <w:bookmarkEnd w:id="0"/>
+      <w:bookmarkEnd w:id="1"/>
     </w:p>
     <w:p>
       <w:pPr>
@@ -867,12 +875,12 @@
         <w:pStyle w:val="1"/>
         <w:ind w:left="0" w:firstLine="851"/>
       </w:pPr>
-      <w:bookmarkStart w:id="1" w:name="_Toc421657564"/>
+      <w:bookmarkStart w:id="2" w:name="_Toc421657564"/>
       <w:r>
         <w:lastRenderedPageBreak/>
         <w:t>Анализ предметной области</w:t>
       </w:r>
-      <w:bookmarkEnd w:id="1"/>
+      <w:bookmarkEnd w:id="2"/>
     </w:p>
     <w:p>
       <w:pPr>
@@ -959,7 +967,7 @@
     </w:p>
     <w:p>
       <w:pPr>
-        <w:pStyle w:val="a6"/>
+        <w:pStyle w:val="a7"/>
         <w:numPr>
           <w:ilvl w:val="0"/>
           <w:numId w:val="1"/>
@@ -981,7 +989,7 @@
     </w:p>
     <w:p>
       <w:pPr>
-        <w:pStyle w:val="a6"/>
+        <w:pStyle w:val="a7"/>
         <w:numPr>
           <w:ilvl w:val="0"/>
           <w:numId w:val="1"/>
@@ -1000,7 +1008,7 @@
     </w:p>
     <w:p>
       <w:pPr>
-        <w:pStyle w:val="a6"/>
+        <w:pStyle w:val="a7"/>
         <w:numPr>
           <w:ilvl w:val="0"/>
           <w:numId w:val="1"/>
@@ -1170,7 +1178,7 @@
     </w:p>
     <w:p>
       <w:pPr>
-        <w:pStyle w:val="a6"/>
+        <w:pStyle w:val="a7"/>
         <w:numPr>
           <w:ilvl w:val="0"/>
           <w:numId w:val="3"/>
@@ -1201,7 +1209,7 @@
     </w:p>
     <w:p>
       <w:pPr>
-        <w:pStyle w:val="a6"/>
+        <w:pStyle w:val="a7"/>
         <w:numPr>
           <w:ilvl w:val="0"/>
           <w:numId w:val="3"/>
@@ -1232,7 +1240,7 @@
     </w:p>
     <w:p>
       <w:pPr>
-        <w:pStyle w:val="a6"/>
+        <w:pStyle w:val="a7"/>
         <w:numPr>
           <w:ilvl w:val="0"/>
           <w:numId w:val="3"/>
@@ -1263,7 +1271,7 @@
     </w:p>
     <w:p>
       <w:pPr>
-        <w:pStyle w:val="a6"/>
+        <w:pStyle w:val="a7"/>
         <w:numPr>
           <w:ilvl w:val="0"/>
           <w:numId w:val="3"/>
@@ -1288,7 +1296,7 @@
     </w:p>
     <w:p>
       <w:pPr>
-        <w:pStyle w:val="a6"/>
+        <w:pStyle w:val="a7"/>
         <w:numPr>
           <w:ilvl w:val="0"/>
           <w:numId w:val="3"/>
@@ -1319,7 +1327,7 @@
     </w:p>
     <w:p>
       <w:pPr>
-        <w:pStyle w:val="a6"/>
+        <w:pStyle w:val="a7"/>
         <w:numPr>
           <w:ilvl w:val="0"/>
           <w:numId w:val="3"/>
@@ -1350,7 +1358,7 @@
     </w:p>
     <w:p>
       <w:pPr>
-        <w:pStyle w:val="a6"/>
+        <w:pStyle w:val="a7"/>
         <w:numPr>
           <w:ilvl w:val="0"/>
           <w:numId w:val="3"/>
@@ -1557,12 +1565,12 @@
         <w:pStyle w:val="1"/>
         <w:ind w:left="0" w:firstLine="851"/>
       </w:pPr>
-      <w:bookmarkStart w:id="2" w:name="_Toc421657565"/>
+      <w:bookmarkStart w:id="3" w:name="_Toc421657565"/>
       <w:r>
         <w:lastRenderedPageBreak/>
         <w:t>Глоссарий</w:t>
       </w:r>
-      <w:bookmarkEnd w:id="2"/>
+      <w:bookmarkEnd w:id="3"/>
     </w:p>
     <w:p>
       <w:pPr>
@@ -1635,39 +1643,33 @@
         <w:t>Управляющий</w:t>
       </w:r>
       <w:r>
+        <w:t xml:space="preserve"> —</w:t>
+      </w:r>
+      <w:r>
+        <w:t xml:space="preserve"> главный руководитель</w:t>
+      </w:r>
+      <w:r>
+        <w:t xml:space="preserve"> в учреждении, специалист по обслуживанию баз данных и информационных систем.</w:t>
+      </w:r>
+    </w:p>
+    <w:p>
+      <w:pPr>
+        <w:tabs>
+          <w:tab w:val="left" w:pos="851"/>
+        </w:tabs>
+        <w:ind w:firstLine="851"/>
+      </w:pPr>
+      <w:proofErr w:type="gramStart"/>
+      <w:r>
+        <w:t>Клиент</w:t>
+      </w:r>
+      <w:r>
+        <w:t xml:space="preserve"> —</w:t>
+      </w:r>
+      <w:r>
         <w:t xml:space="preserve"> </w:t>
       </w:r>
       <w:r>
-        <w:t>—</w:t>
-      </w:r>
-      <w:r>
-        <w:t xml:space="preserve"> главный руководитель</w:t>
-      </w:r>
-      <w:r>
-        <w:t xml:space="preserve"> в учреждении, специалист по обслуживанию баз данных и информационных систем.</w:t>
-      </w:r>
-    </w:p>
-    <w:p>
-      <w:pPr>
-        <w:tabs>
-          <w:tab w:val="left" w:pos="851"/>
-        </w:tabs>
-        <w:ind w:firstLine="851"/>
-      </w:pPr>
-      <w:proofErr w:type="gramStart"/>
-      <w:r>
-        <w:t>Клиент</w:t>
-      </w:r>
-      <w:r>
-        <w:t xml:space="preserve"> </w:t>
-      </w:r>
-      <w:r>
-        <w:t>—</w:t>
-      </w:r>
-      <w:r>
-        <w:t xml:space="preserve"> </w:t>
-      </w:r>
-      <w:r>
         <w:t xml:space="preserve">человек, который не является </w:t>
       </w:r>
       <w:r>
@@ -1695,10 +1697,7 @@
         <w:t>Договор</w:t>
       </w:r>
       <w:r>
-        <w:t xml:space="preserve"> </w:t>
-      </w:r>
-      <w:r>
-        <w:t>—</w:t>
+        <w:t xml:space="preserve"> —</w:t>
       </w:r>
       <w:r>
         <w:t xml:space="preserve"> </w:t>
@@ -1754,16 +1753,16 @@
         <w:pStyle w:val="1"/>
         <w:ind w:left="0" w:firstLine="851"/>
       </w:pPr>
-      <w:bookmarkStart w:id="3" w:name="_Toc421657566"/>
+      <w:bookmarkStart w:id="4" w:name="_Toc421657566"/>
       <w:r>
         <w:lastRenderedPageBreak/>
         <w:t>Постановка задачи</w:t>
       </w:r>
-      <w:bookmarkEnd w:id="3"/>
-    </w:p>
-    <w:p>
-      <w:pPr>
-        <w:pStyle w:val="a7"/>
+      <w:bookmarkEnd w:id="4"/>
+    </w:p>
+    <w:p>
+      <w:pPr>
+        <w:pStyle w:val="a8"/>
         <w:tabs>
           <w:tab w:val="left" w:pos="930"/>
         </w:tabs>
@@ -1783,7 +1782,7 @@
     </w:p>
     <w:p>
       <w:pPr>
-        <w:pStyle w:val="a7"/>
+        <w:pStyle w:val="a8"/>
         <w:numPr>
           <w:ilvl w:val="0"/>
           <w:numId w:val="6"/>
@@ -1806,7 +1805,7 @@
     </w:p>
     <w:p>
       <w:pPr>
-        <w:pStyle w:val="a7"/>
+        <w:pStyle w:val="a8"/>
         <w:numPr>
           <w:ilvl w:val="0"/>
           <w:numId w:val="6"/>
@@ -1829,7 +1828,7 @@
     </w:p>
     <w:p>
       <w:pPr>
-        <w:pStyle w:val="a7"/>
+        <w:pStyle w:val="a8"/>
         <w:tabs>
           <w:tab w:val="left" w:pos="930"/>
         </w:tabs>
@@ -1864,7 +1863,7 @@
     </w:p>
     <w:p>
       <w:pPr>
-        <w:pStyle w:val="a7"/>
+        <w:pStyle w:val="a8"/>
         <w:tabs>
           <w:tab w:val="left" w:pos="930"/>
         </w:tabs>
@@ -1892,45 +1891,61 @@
         <w:pStyle w:val="1"/>
         <w:ind w:left="0" w:firstLine="851"/>
       </w:pPr>
-      <w:bookmarkStart w:id="4" w:name="_Toc421657567"/>
+      <w:bookmarkStart w:id="5" w:name="_Toc421657567"/>
       <w:r>
         <w:lastRenderedPageBreak/>
         <w:t>Требования к аппаратному и программному обеспечению</w:t>
       </w:r>
-      <w:bookmarkEnd w:id="4"/>
-    </w:p>
-    <w:p>
-      <w:pPr>
-        <w:pStyle w:val="a6"/>
+      <w:bookmarkEnd w:id="5"/>
+    </w:p>
+    <w:p>
+      <w:pPr>
+        <w:pStyle w:val="a7"/>
         <w:numPr>
           <w:ilvl w:val="0"/>
-          <w:numId w:val="8"/>
+          <w:numId w:val="14"/>
         </w:numPr>
+      </w:pPr>
+      <w:r>
+        <w:rPr>
+          <w:rStyle w:val="10"/>
+        </w:rPr>
+        <w:t xml:space="preserve"> </w:t>
+      </w:r>
+      <w:proofErr w:type="spellStart"/>
+      <w:r>
+        <w:rPr>
+          <w:rStyle w:val="10"/>
+        </w:rPr>
+        <w:t>Use-case</w:t>
+      </w:r>
+      <w:proofErr w:type="spellEnd"/>
+      <w:r>
+        <w:rPr>
+          <w:rStyle w:val="10"/>
+        </w:rPr>
+        <w:t xml:space="preserve"> диаграмма</w:t>
+      </w:r>
+    </w:p>
+    <w:p>
+      <w:pPr>
+        <w:ind w:firstLine="0"/>
         <w:jc w:val="left"/>
-      </w:pPr>
-      <w:bookmarkStart w:id="5" w:name="_GoBack"/>
-      <w:bookmarkEnd w:id="5"/>
-      <w:proofErr w:type="spellStart"/>
-      <w:r>
         <w:rPr>
           <w:rStyle w:val="10"/>
-        </w:rPr>
-        <w:t>Use-case</w:t>
-      </w:r>
-      <w:proofErr w:type="spellEnd"/>
-      <w:r>
-        <w:rPr>
-          <w:rStyle w:val="10"/>
-        </w:rPr>
-        <w:t xml:space="preserve"> диаграмма</w:t>
-      </w:r>
+          <w:rFonts w:eastAsia="Calibri" w:cs="Times New Roman"/>
+          <w:b w:val="0"/>
+          <w:sz w:val="28"/>
+          <w:szCs w:val="22"/>
+        </w:rPr>
+      </w:pPr>
       <w:r>
         <w:rPr>
           <w:noProof/>
           <w:lang w:eastAsia="ru-RU"/>
         </w:rPr>
         <w:drawing>
-          <wp:inline distT="0" distB="0" distL="0" distR="0" wp14:anchorId="72093890" wp14:editId="66CBE9C7">
+          <wp:inline distT="0" distB="0" distL="0" distR="0" wp14:anchorId="44BD2E15" wp14:editId="289DBC37">
             <wp:extent cx="5182324" cy="4772691"/>
             <wp:effectExtent l="0" t="0" r="0" b="8890"/>
             <wp:docPr id="1" name="Рисунок 1"/>
@@ -1974,53 +1989,25 @@
     </w:p>
     <w:p>
       <w:pPr>
+        <w:pStyle w:val="a"/>
+      </w:pPr>
+      <w:r>
         <w:rPr>
           <w:lang w:val="en-US"/>
         </w:rPr>
-      </w:pPr>
-    </w:p>
-    <w:p>
-      <w:pPr>
-        <w:rPr>
-          <w:lang w:val="en-US"/>
-        </w:rPr>
-      </w:pPr>
-    </w:p>
-    <w:p>
-      <w:pPr>
-        <w:rPr>
-          <w:lang w:val="en-US"/>
-        </w:rPr>
-      </w:pPr>
-    </w:p>
-    <w:p>
-      <w:pPr>
-        <w:rPr>
-          <w:lang w:val="en-US"/>
-        </w:rPr>
-      </w:pPr>
-    </w:p>
-    <w:p>
-      <w:pPr>
-        <w:rPr>
-          <w:lang w:val="en-US"/>
-        </w:rPr>
-      </w:pPr>
-    </w:p>
-    <w:p>
-      <w:pPr>
-        <w:rPr>
-          <w:lang w:val="en-US"/>
-        </w:rPr>
-      </w:pPr>
-    </w:p>
-    <w:p>
-      <w:pPr>
-        <w:rPr>
-          <w:lang w:val="en-US"/>
-        </w:rPr>
-      </w:pPr>
-    </w:p>
+        <w:t xml:space="preserve">Use-case </w:t>
+      </w:r>
+      <w:r>
+        <w:t>диаграмма</w:t>
+      </w:r>
+    </w:p>
+    <w:p/>
+    <w:p/>
+    <w:p/>
+    <w:p/>
+    <w:p/>
+    <w:p/>
+    <w:p/>
     <w:p>
       <w:pPr>
         <w:pStyle w:val="1"/>
@@ -2028,12 +2015,1713 @@
       </w:pPr>
       <w:bookmarkStart w:id="6" w:name="_Toc421657573"/>
       <w:r>
+        <w:t>Требования к организации вводимых/выводимых данных</w:t>
+      </w:r>
+      <w:bookmarkEnd w:id="6"/>
+    </w:p>
+    <w:p>
+      <w:pPr>
+        <w:pStyle w:val="ac"/>
+        <w:tabs>
+          <w:tab w:val="left" w:pos="851"/>
+        </w:tabs>
+        <w:ind w:firstLine="851"/>
+      </w:pPr>
+      <w:r>
+        <w:t>В</w:t>
+      </w:r>
+      <w:r>
+        <w:t>ходные</w:t>
+      </w:r>
+      <w:r>
+        <w:t xml:space="preserve"> данные:</w:t>
+      </w:r>
+    </w:p>
+    <w:p>
+      <w:pPr>
+        <w:pStyle w:val="ad"/>
+      </w:pPr>
+      <w:r>
+        <w:t>Входные данные программы должны быть организованы в виде вводимого в специальную форму текста, соответствующего определенному шаблону. Данные, вводимые вручную, проверяются на корректнос</w:t>
+      </w:r>
+      <w:r>
+        <w:t>ть после попытки сохранения. Если данные</w:t>
+      </w:r>
+      <w:r>
+        <w:t xml:space="preserve"> введены корректно, то </w:t>
+      </w:r>
+      <w:r>
+        <w:t>форма записывае</w:t>
+      </w:r>
+      <w:r>
+        <w:t>тся в базу данных.</w:t>
+      </w:r>
+    </w:p>
+    <w:p>
+      <w:pPr>
+        <w:pStyle w:val="ac"/>
+        <w:tabs>
+          <w:tab w:val="left" w:pos="851"/>
+        </w:tabs>
+        <w:ind w:firstLine="851"/>
+      </w:pPr>
+      <w:bookmarkStart w:id="7" w:name="_Toc418682950"/>
+      <w:bookmarkStart w:id="8" w:name="_Toc418684266"/>
+      <w:r>
+        <w:t>В</w:t>
+      </w:r>
+      <w:r>
+        <w:t>ыходных данных</w:t>
+      </w:r>
+      <w:bookmarkEnd w:id="7"/>
+      <w:bookmarkEnd w:id="8"/>
+      <w:r>
+        <w:t>:</w:t>
+      </w:r>
+    </w:p>
+    <w:p>
+      <w:pPr>
+        <w:pStyle w:val="ad"/>
+      </w:pPr>
+      <w:r>
+        <w:t>Выходные данные программы представлены в виде таблиц. Таблицы должны предоставляться в режиме реального времени.</w:t>
+      </w:r>
+      <w:r>
+        <w:t xml:space="preserve"> </w:t>
+      </w:r>
+      <w:r>
+        <w:t>Доступ к таблицам осуществляется п</w:t>
+      </w:r>
+      <w:r>
+        <w:t>осредством ввода учетных данных</w:t>
+      </w:r>
+      <w:r>
+        <w:t xml:space="preserve"> </w:t>
+      </w:r>
+      <w:r>
+        <w:t xml:space="preserve">работника. </w:t>
+      </w:r>
+    </w:p>
+    <w:p/>
+    <w:p/>
+    <w:p/>
+    <w:p/>
+    <w:p/>
+    <w:p/>
+    <w:p/>
+    <w:p/>
+    <w:p/>
+    <w:p/>
+    <w:p/>
+    <w:p/>
+    <w:p/>
+    <w:p>
+      <w:pPr>
+        <w:pStyle w:val="1"/>
+        <w:ind w:left="0" w:firstLine="851"/>
+      </w:pPr>
+      <w:bookmarkStart w:id="9" w:name="_Toc421657574"/>
+      <w:r>
+        <w:t>Требования к интерфейсу</w:t>
+      </w:r>
+      <w:bookmarkEnd w:id="9"/>
+    </w:p>
+    <w:p>
+      <w:pPr>
+        <w:tabs>
+          <w:tab w:val="left" w:pos="851"/>
+        </w:tabs>
+        <w:ind w:firstLine="851"/>
+      </w:pPr>
+      <w:r>
+        <w:t>Программное обеспечение должно выполнять следующие функции:</w:t>
+      </w:r>
+    </w:p>
+    <w:p>
+      <w:pPr>
+        <w:pStyle w:val="a7"/>
+        <w:numPr>
+          <w:ilvl w:val="0"/>
+          <w:numId w:val="10"/>
+        </w:numPr>
+        <w:tabs>
+          <w:tab w:val="left" w:pos="851"/>
+        </w:tabs>
+        <w:ind w:left="0" w:firstLine="851"/>
+      </w:pPr>
+      <w:r>
+        <w:t>Поиск клиентов в базе данных по личным данным;</w:t>
+      </w:r>
+    </w:p>
+    <w:p>
+      <w:pPr>
+        <w:pStyle w:val="a7"/>
+        <w:numPr>
+          <w:ilvl w:val="0"/>
+          <w:numId w:val="10"/>
+        </w:numPr>
+        <w:tabs>
+          <w:tab w:val="left" w:pos="851"/>
+        </w:tabs>
+        <w:ind w:left="0" w:firstLine="851"/>
+      </w:pPr>
+      <w:r>
+        <w:t>Обновление реквизитов клиентов, обеспечивать их ввод и корректировку;</w:t>
+      </w:r>
+    </w:p>
+    <w:p>
+      <w:pPr>
+        <w:pStyle w:val="a7"/>
+        <w:numPr>
+          <w:ilvl w:val="0"/>
+          <w:numId w:val="10"/>
+        </w:numPr>
+        <w:tabs>
+          <w:tab w:val="left" w:pos="851"/>
+        </w:tabs>
+        <w:ind w:left="0" w:firstLine="851"/>
+      </w:pPr>
+      <w:r>
+        <w:t xml:space="preserve">Вводить </w:t>
+      </w:r>
+      <w:r>
+        <w:t>и корректировать данные о заказах</w:t>
+      </w:r>
+      <w:r>
+        <w:t>;</w:t>
+      </w:r>
+    </w:p>
+    <w:p>
+      <w:pPr>
+        <w:pStyle w:val="a7"/>
+        <w:numPr>
+          <w:ilvl w:val="0"/>
+          <w:numId w:val="10"/>
+        </w:numPr>
+        <w:tabs>
+          <w:tab w:val="left" w:pos="851"/>
+        </w:tabs>
+        <w:ind w:left="0" w:firstLine="851"/>
+      </w:pPr>
+      <w:r>
+        <w:t xml:space="preserve">Простой и интуитивно понятный интерфейс. </w:t>
+      </w:r>
+    </w:p>
+    <w:p>
+      <w:pPr>
+        <w:tabs>
+          <w:tab w:val="left" w:pos="851"/>
+        </w:tabs>
+        <w:ind w:firstLine="851"/>
+      </w:pPr>
+    </w:p>
+    <w:p>
+      <w:pPr>
+        <w:ind w:firstLine="0"/>
+      </w:pPr>
+    </w:p>
+    <w:p>
+      <w:pPr>
+        <w:ind w:firstLine="0"/>
+      </w:pPr>
+    </w:p>
+    <w:p>
+      <w:pPr>
+        <w:ind w:firstLine="0"/>
+      </w:pPr>
+    </w:p>
+    <w:p>
+      <w:pPr>
+        <w:ind w:firstLine="0"/>
+      </w:pPr>
+    </w:p>
+    <w:p>
+      <w:pPr>
+        <w:ind w:firstLine="0"/>
+      </w:pPr>
+    </w:p>
+    <w:p>
+      <w:pPr>
+        <w:ind w:firstLine="0"/>
+      </w:pPr>
+    </w:p>
+    <w:p>
+      <w:pPr>
+        <w:ind w:firstLine="0"/>
+      </w:pPr>
+    </w:p>
+    <w:p>
+      <w:pPr>
+        <w:ind w:firstLine="0"/>
+      </w:pPr>
+    </w:p>
+    <w:p>
+      <w:pPr>
+        <w:ind w:firstLine="0"/>
+      </w:pPr>
+    </w:p>
+    <w:p>
+      <w:pPr>
+        <w:ind w:firstLine="0"/>
+      </w:pPr>
+    </w:p>
+    <w:p>
+      <w:pPr>
+        <w:ind w:firstLine="0"/>
+      </w:pPr>
+    </w:p>
+    <w:p>
+      <w:pPr>
+        <w:ind w:firstLine="0"/>
+      </w:pPr>
+    </w:p>
+    <w:p>
+      <w:pPr>
+        <w:ind w:firstLine="0"/>
+      </w:pPr>
+    </w:p>
+    <w:p>
+      <w:pPr>
+        <w:ind w:firstLine="0"/>
+      </w:pPr>
+    </w:p>
+    <w:p>
+      <w:pPr>
+        <w:ind w:firstLine="0"/>
+      </w:pPr>
+    </w:p>
+    <w:p>
+      <w:pPr>
+        <w:pStyle w:val="1"/>
+        <w:jc w:val="left"/>
+      </w:pPr>
+      <w:bookmarkStart w:id="10" w:name="_Toc421657575"/>
+      <w:r>
+        <w:t>Средства реализации</w:t>
+      </w:r>
+      <w:bookmarkEnd w:id="10"/>
+    </w:p>
+    <w:p>
+      <w:pPr>
+        <w:tabs>
+          <w:tab w:val="left" w:pos="851"/>
+        </w:tabs>
+        <w:ind w:firstLine="851"/>
+      </w:pPr>
+      <w:r>
+        <w:t>В качестве средств реализации приложения были выбраны следующие программные продукты и технологии:</w:t>
+      </w:r>
+    </w:p>
+    <w:p>
+      <w:pPr>
+        <w:pStyle w:val="a7"/>
+        <w:numPr>
+          <w:ilvl w:val="0"/>
+          <w:numId w:val="11"/>
+        </w:numPr>
+        <w:tabs>
+          <w:tab w:val="left" w:pos="851"/>
+        </w:tabs>
+        <w:ind w:left="0" w:firstLine="851"/>
+      </w:pPr>
+      <w:r>
+        <w:t>1С Предприятие</w:t>
+      </w:r>
+    </w:p>
+    <w:p>
+      <w:pPr>
+        <w:tabs>
+          <w:tab w:val="left" w:pos="851"/>
+        </w:tabs>
+        <w:ind w:firstLine="851"/>
+      </w:pPr>
+      <w:r>
+        <w:t>Для р</w:t>
+      </w:r>
+      <w:r>
+        <w:t>азработки диаграмм использовалась программа</w:t>
+      </w:r>
+      <w:r>
+        <w:t xml:space="preserve"> </w:t>
+      </w:r>
+      <w:proofErr w:type="spellStart"/>
+      <w:r>
+        <w:rPr>
+          <w:lang w:val="en-US"/>
+        </w:rPr>
+        <w:t>StarUML</w:t>
+      </w:r>
+      <w:proofErr w:type="spellEnd"/>
+      <w:r>
+        <w:t>.</w:t>
+      </w:r>
+    </w:p>
+    <w:p>
+      <w:pPr>
+        <w:tabs>
+          <w:tab w:val="left" w:pos="851"/>
+        </w:tabs>
+        <w:ind w:firstLine="851"/>
+      </w:pPr>
+    </w:p>
+    <w:p>
+      <w:pPr>
+        <w:tabs>
+          <w:tab w:val="left" w:pos="851"/>
+        </w:tabs>
+        <w:ind w:firstLine="851"/>
+      </w:pPr>
+    </w:p>
+    <w:p>
+      <w:pPr>
+        <w:tabs>
+          <w:tab w:val="left" w:pos="851"/>
+        </w:tabs>
+        <w:ind w:firstLine="851"/>
+      </w:pPr>
+    </w:p>
+    <w:p>
+      <w:pPr>
+        <w:tabs>
+          <w:tab w:val="left" w:pos="851"/>
+        </w:tabs>
+        <w:ind w:firstLine="851"/>
+      </w:pPr>
+    </w:p>
+    <w:p>
+      <w:pPr>
+        <w:tabs>
+          <w:tab w:val="left" w:pos="851"/>
+        </w:tabs>
+        <w:ind w:firstLine="851"/>
+      </w:pPr>
+    </w:p>
+    <w:p>
+      <w:pPr>
+        <w:tabs>
+          <w:tab w:val="left" w:pos="851"/>
+        </w:tabs>
+        <w:ind w:firstLine="851"/>
+      </w:pPr>
+    </w:p>
+    <w:p>
+      <w:pPr>
+        <w:tabs>
+          <w:tab w:val="left" w:pos="851"/>
+        </w:tabs>
+        <w:ind w:firstLine="851"/>
+      </w:pPr>
+    </w:p>
+    <w:p>
+      <w:pPr>
+        <w:tabs>
+          <w:tab w:val="left" w:pos="851"/>
+        </w:tabs>
+        <w:ind w:firstLine="851"/>
+      </w:pPr>
+    </w:p>
+    <w:p>
+      <w:pPr>
+        <w:tabs>
+          <w:tab w:val="left" w:pos="851"/>
+        </w:tabs>
+        <w:ind w:firstLine="851"/>
+      </w:pPr>
+    </w:p>
+    <w:p>
+      <w:pPr>
+        <w:tabs>
+          <w:tab w:val="left" w:pos="851"/>
+        </w:tabs>
+        <w:ind w:firstLine="851"/>
+      </w:pPr>
+    </w:p>
+    <w:p>
+      <w:pPr>
+        <w:tabs>
+          <w:tab w:val="left" w:pos="851"/>
+        </w:tabs>
+        <w:ind w:firstLine="851"/>
+      </w:pPr>
+    </w:p>
+    <w:p>
+      <w:pPr>
+        <w:tabs>
+          <w:tab w:val="left" w:pos="851"/>
+        </w:tabs>
+        <w:ind w:firstLine="851"/>
+      </w:pPr>
+    </w:p>
+    <w:p>
+      <w:pPr>
+        <w:tabs>
+          <w:tab w:val="left" w:pos="851"/>
+        </w:tabs>
+        <w:ind w:firstLine="851"/>
+      </w:pPr>
+    </w:p>
+    <w:p>
+      <w:pPr>
+        <w:tabs>
+          <w:tab w:val="left" w:pos="851"/>
+        </w:tabs>
+        <w:ind w:firstLine="851"/>
+      </w:pPr>
+    </w:p>
+    <w:p>
+      <w:pPr>
+        <w:tabs>
+          <w:tab w:val="left" w:pos="851"/>
+        </w:tabs>
+        <w:ind w:firstLine="851"/>
+      </w:pPr>
+    </w:p>
+    <w:p>
+      <w:pPr>
+        <w:tabs>
+          <w:tab w:val="left" w:pos="851"/>
+        </w:tabs>
+        <w:ind w:firstLine="851"/>
+      </w:pPr>
+    </w:p>
+    <w:p>
+      <w:pPr>
+        <w:tabs>
+          <w:tab w:val="left" w:pos="851"/>
+        </w:tabs>
+        <w:ind w:firstLine="851"/>
+      </w:pPr>
+    </w:p>
+    <w:p>
+      <w:pPr>
+        <w:pStyle w:val="1"/>
+        <w:ind w:left="0" w:firstLine="851"/>
+      </w:pPr>
+      <w:bookmarkStart w:id="11" w:name="_Toc421657576"/>
+      <w:r>
+        <w:t>Календарный план создания приложения</w:t>
+      </w:r>
+      <w:bookmarkEnd w:id="11"/>
+    </w:p>
+    <w:p>
+      <w:pPr>
+        <w:tabs>
+          <w:tab w:val="left" w:pos="851"/>
+        </w:tabs>
+        <w:ind w:firstLine="851"/>
+      </w:pPr>
+      <w:r>
+        <w:t>Рабочими днями считать пятницу (практика по ТП), четверг, субботу</w:t>
+      </w:r>
+      <w:r>
+        <w:t xml:space="preserve"> </w:t>
+      </w:r>
+      <w:r>
+        <w:t xml:space="preserve">и </w:t>
+      </w:r>
+      <w:r>
+        <w:t>воскресение. Дата начала выполнения</w:t>
+      </w:r>
+      <w:r>
+        <w:t xml:space="preserve"> (дата получения задания): 26.02.2016</w:t>
+      </w:r>
+      <w:r>
+        <w:t>. Дата окончания выполнени</w:t>
+      </w:r>
+      <w:r>
+        <w:t>я: *.0*.2016</w:t>
+      </w:r>
+      <w:r>
+        <w:t>. 1,5 часа в среду,</w:t>
+      </w:r>
+      <w:r>
+        <w:t>~</w:t>
+      </w:r>
+      <w:r>
+        <w:t>1,5-3</w:t>
+      </w:r>
+      <w:r>
+        <w:t xml:space="preserve"> в другие дни</w:t>
+      </w:r>
+      <w:r>
+        <w:t>.</w:t>
+      </w:r>
+    </w:p>
+    <w:tbl>
+      <w:tblPr>
+        <w:tblStyle w:val="ae"/>
+        <w:tblW w:w="9464" w:type="dxa"/>
+        <w:tblLayout w:type="fixed"/>
+        <w:tblLook w:val="04A0" w:firstRow="1" w:lastRow="0" w:firstColumn="1" w:lastColumn="0" w:noHBand="0" w:noVBand="1"/>
+      </w:tblPr>
+      <w:tblGrid>
+        <w:gridCol w:w="690"/>
+        <w:gridCol w:w="5655"/>
+        <w:gridCol w:w="1560"/>
+        <w:gridCol w:w="1559"/>
+      </w:tblGrid>
+      <w:tr>
+        <w:trPr>
+          <w:trHeight w:val="744"/>
+        </w:trPr>
+        <w:tc>
+          <w:tcPr>
+            <w:tcW w:w="690" w:type="dxa"/>
+          </w:tcPr>
+          <w:p>
+            <w:pPr>
+              <w:tabs>
+                <w:tab w:val="left" w:pos="851"/>
+              </w:tabs>
+              <w:ind w:left="-867" w:firstLine="851"/>
+            </w:pPr>
+          </w:p>
+        </w:tc>
+        <w:tc>
+          <w:tcPr>
+            <w:tcW w:w="5655" w:type="dxa"/>
+          </w:tcPr>
+          <w:p>
+            <w:pPr>
+              <w:tabs>
+                <w:tab w:val="left" w:pos="851"/>
+              </w:tabs>
+              <w:ind w:firstLine="19"/>
+              <w:jc w:val="left"/>
+            </w:pPr>
+            <w:r>
+              <w:t>Название задачи</w:t>
+            </w:r>
+          </w:p>
+        </w:tc>
+        <w:tc>
+          <w:tcPr>
+            <w:tcW w:w="1560" w:type="dxa"/>
+          </w:tcPr>
+          <w:p>
+            <w:pPr>
+              <w:tabs>
+                <w:tab w:val="left" w:pos="851"/>
+              </w:tabs>
+              <w:ind w:firstLine="19"/>
+              <w:jc w:val="left"/>
+            </w:pPr>
+            <w:r>
+              <w:t>Начало</w:t>
+            </w:r>
+          </w:p>
+        </w:tc>
+        <w:tc>
+          <w:tcPr>
+            <w:tcW w:w="1559" w:type="dxa"/>
+          </w:tcPr>
+          <w:p>
+            <w:pPr>
+              <w:tabs>
+                <w:tab w:val="left" w:pos="851"/>
+              </w:tabs>
+              <w:ind w:firstLine="19"/>
+              <w:jc w:val="left"/>
+            </w:pPr>
+            <w:r>
+              <w:t>Окончание</w:t>
+            </w:r>
+          </w:p>
+        </w:tc>
+      </w:tr>
+      <w:tr>
+        <w:trPr>
+          <w:trHeight w:val="766"/>
+        </w:trPr>
+        <w:tc>
+          <w:tcPr>
+            <w:tcW w:w="690" w:type="dxa"/>
+          </w:tcPr>
+          <w:p>
+            <w:pPr>
+              <w:tabs>
+                <w:tab w:val="left" w:pos="851"/>
+              </w:tabs>
+              <w:ind w:left="-867" w:firstLine="851"/>
+              <w:rPr>
+                <w:lang w:val="en-US"/>
+              </w:rPr>
+            </w:pPr>
+            <w:r>
+              <w:rPr>
+                <w:lang w:val="en-US"/>
+              </w:rPr>
+              <w:t>1</w:t>
+            </w:r>
+          </w:p>
+        </w:tc>
+        <w:tc>
+          <w:tcPr>
+            <w:tcW w:w="5655" w:type="dxa"/>
+          </w:tcPr>
+          <w:p>
+            <w:pPr>
+              <w:tabs>
+                <w:tab w:val="left" w:pos="851"/>
+              </w:tabs>
+              <w:ind w:firstLine="19"/>
+              <w:jc w:val="left"/>
+            </w:pPr>
+            <w:r>
+              <w:t>Анализ предметной области и анализ требований</w:t>
+            </w:r>
+          </w:p>
+        </w:tc>
+        <w:tc>
+          <w:tcPr>
+            <w:tcW w:w="1560" w:type="dxa"/>
+          </w:tcPr>
+          <w:p>
+            <w:pPr>
+              <w:tabs>
+                <w:tab w:val="left" w:pos="851"/>
+              </w:tabs>
+              <w:ind w:firstLine="19"/>
+              <w:jc w:val="left"/>
+            </w:pPr>
+            <w:r>
+              <w:t>26.02.2016</w:t>
+            </w:r>
+          </w:p>
+        </w:tc>
+        <w:tc>
+          <w:tcPr>
+            <w:tcW w:w="1559" w:type="dxa"/>
+          </w:tcPr>
+          <w:p>
+            <w:pPr>
+              <w:tabs>
+                <w:tab w:val="left" w:pos="851"/>
+              </w:tabs>
+              <w:ind w:firstLine="19"/>
+              <w:jc w:val="left"/>
+            </w:pPr>
+            <w:r>
+              <w:t>29.02.2016</w:t>
+            </w:r>
+          </w:p>
+        </w:tc>
+      </w:tr>
+      <w:tr>
+        <w:trPr>
+          <w:trHeight w:val="766"/>
+        </w:trPr>
+        <w:tc>
+          <w:tcPr>
+            <w:tcW w:w="690" w:type="dxa"/>
+          </w:tcPr>
+          <w:p>
+            <w:pPr>
+              <w:tabs>
+                <w:tab w:val="left" w:pos="851"/>
+              </w:tabs>
+              <w:ind w:left="-867" w:firstLine="851"/>
+              <w:rPr>
+                <w:lang w:val="en-US"/>
+              </w:rPr>
+            </w:pPr>
+            <w:r>
+              <w:rPr>
+                <w:lang w:val="en-US"/>
+              </w:rPr>
+              <w:t>2</w:t>
+            </w:r>
+          </w:p>
+        </w:tc>
+        <w:tc>
+          <w:tcPr>
+            <w:tcW w:w="5655" w:type="dxa"/>
+          </w:tcPr>
+          <w:p>
+            <w:pPr>
+              <w:tabs>
+                <w:tab w:val="left" w:pos="851"/>
+              </w:tabs>
+              <w:ind w:firstLine="19"/>
+              <w:jc w:val="left"/>
+            </w:pPr>
+            <w:r>
+              <w:t>Предварительная архитектура системы</w:t>
+            </w:r>
+          </w:p>
+        </w:tc>
+        <w:tc>
+          <w:tcPr>
+            <w:tcW w:w="1560" w:type="dxa"/>
+          </w:tcPr>
+          <w:p>
+            <w:pPr>
+              <w:tabs>
+                <w:tab w:val="left" w:pos="851"/>
+              </w:tabs>
+              <w:ind w:firstLine="19"/>
+              <w:jc w:val="left"/>
+            </w:pPr>
+            <w:r>
+              <w:t>9.03.2016</w:t>
+            </w:r>
+          </w:p>
+        </w:tc>
+        <w:tc>
+          <w:tcPr>
+            <w:tcW w:w="1559" w:type="dxa"/>
+          </w:tcPr>
+          <w:p>
+            <w:pPr>
+              <w:tabs>
+                <w:tab w:val="left" w:pos="851"/>
+              </w:tabs>
+              <w:ind w:firstLine="19"/>
+              <w:jc w:val="left"/>
+            </w:pPr>
+            <w:r>
+              <w:t>1</w:t>
+            </w:r>
+            <w:r>
+              <w:t>1.03.2016</w:t>
+            </w:r>
+          </w:p>
+        </w:tc>
+      </w:tr>
+      <w:tr>
+        <w:trPr>
+          <w:trHeight w:val="744"/>
+        </w:trPr>
+        <w:tc>
+          <w:tcPr>
+            <w:tcW w:w="690" w:type="dxa"/>
+          </w:tcPr>
+          <w:p>
+            <w:pPr>
+              <w:tabs>
+                <w:tab w:val="left" w:pos="851"/>
+              </w:tabs>
+              <w:ind w:left="-867" w:firstLine="851"/>
+            </w:pPr>
+          </w:p>
+        </w:tc>
+        <w:tc>
+          <w:tcPr>
+            <w:tcW w:w="5655" w:type="dxa"/>
+          </w:tcPr>
+          <w:p>
+            <w:pPr>
+              <w:tabs>
+                <w:tab w:val="left" w:pos="851"/>
+              </w:tabs>
+              <w:ind w:firstLine="19"/>
+              <w:jc w:val="left"/>
+            </w:pPr>
+          </w:p>
+        </w:tc>
+        <w:tc>
+          <w:tcPr>
+            <w:tcW w:w="1560" w:type="dxa"/>
+          </w:tcPr>
+          <w:p>
+            <w:pPr>
+              <w:tabs>
+                <w:tab w:val="left" w:pos="851"/>
+              </w:tabs>
+              <w:ind w:firstLine="19"/>
+              <w:jc w:val="left"/>
+            </w:pPr>
+          </w:p>
+        </w:tc>
+        <w:tc>
+          <w:tcPr>
+            <w:tcW w:w="1559" w:type="dxa"/>
+          </w:tcPr>
+          <w:p>
+            <w:pPr>
+              <w:tabs>
+                <w:tab w:val="left" w:pos="851"/>
+              </w:tabs>
+              <w:ind w:firstLine="19"/>
+              <w:jc w:val="left"/>
+            </w:pPr>
+          </w:p>
+        </w:tc>
+      </w:tr>
+      <w:tr>
+        <w:trPr>
+          <w:trHeight w:val="766"/>
+        </w:trPr>
+        <w:tc>
+          <w:tcPr>
+            <w:tcW w:w="690" w:type="dxa"/>
+          </w:tcPr>
+          <w:p>
+            <w:pPr>
+              <w:tabs>
+                <w:tab w:val="left" w:pos="851"/>
+              </w:tabs>
+              <w:ind w:left="-867" w:firstLine="851"/>
+              <w:rPr>
+                <w:lang w:val="en-US"/>
+              </w:rPr>
+            </w:pPr>
+          </w:p>
+        </w:tc>
+        <w:tc>
+          <w:tcPr>
+            <w:tcW w:w="5655" w:type="dxa"/>
+          </w:tcPr>
+          <w:p>
+            <w:pPr>
+              <w:tabs>
+                <w:tab w:val="left" w:pos="851"/>
+              </w:tabs>
+              <w:ind w:firstLine="19"/>
+              <w:jc w:val="left"/>
+            </w:pPr>
+          </w:p>
+        </w:tc>
+        <w:tc>
+          <w:tcPr>
+            <w:tcW w:w="1560" w:type="dxa"/>
+          </w:tcPr>
+          <w:p>
+            <w:pPr>
+              <w:tabs>
+                <w:tab w:val="left" w:pos="851"/>
+              </w:tabs>
+              <w:ind w:firstLine="19"/>
+              <w:jc w:val="left"/>
+            </w:pPr>
+          </w:p>
+        </w:tc>
+        <w:tc>
+          <w:tcPr>
+            <w:tcW w:w="1559" w:type="dxa"/>
+          </w:tcPr>
+          <w:p>
+            <w:pPr>
+              <w:tabs>
+                <w:tab w:val="left" w:pos="851"/>
+              </w:tabs>
+              <w:ind w:firstLine="19"/>
+              <w:jc w:val="left"/>
+            </w:pPr>
+          </w:p>
+        </w:tc>
+      </w:tr>
+      <w:tr>
+        <w:trPr>
+          <w:trHeight w:val="766"/>
+        </w:trPr>
+        <w:tc>
+          <w:tcPr>
+            <w:tcW w:w="690" w:type="dxa"/>
+          </w:tcPr>
+          <w:p>
+            <w:pPr>
+              <w:tabs>
+                <w:tab w:val="left" w:pos="851"/>
+              </w:tabs>
+              <w:ind w:left="-867" w:firstLine="851"/>
+            </w:pPr>
+          </w:p>
+        </w:tc>
+        <w:tc>
+          <w:tcPr>
+            <w:tcW w:w="5655" w:type="dxa"/>
+          </w:tcPr>
+          <w:p>
+            <w:pPr>
+              <w:tabs>
+                <w:tab w:val="left" w:pos="851"/>
+              </w:tabs>
+              <w:ind w:firstLine="19"/>
+              <w:jc w:val="left"/>
+            </w:pPr>
+          </w:p>
+        </w:tc>
+        <w:tc>
+          <w:tcPr>
+            <w:tcW w:w="1560" w:type="dxa"/>
+          </w:tcPr>
+          <w:p>
+            <w:pPr>
+              <w:tabs>
+                <w:tab w:val="left" w:pos="851"/>
+              </w:tabs>
+              <w:ind w:firstLine="19"/>
+              <w:jc w:val="left"/>
+            </w:pPr>
+          </w:p>
+        </w:tc>
+        <w:tc>
+          <w:tcPr>
+            <w:tcW w:w="1559" w:type="dxa"/>
+          </w:tcPr>
+          <w:p>
+            <w:pPr>
+              <w:tabs>
+                <w:tab w:val="left" w:pos="851"/>
+              </w:tabs>
+              <w:ind w:firstLine="19"/>
+              <w:jc w:val="left"/>
+            </w:pPr>
+          </w:p>
+        </w:tc>
+      </w:tr>
+      <w:tr>
+        <w:trPr>
+          <w:trHeight w:val="766"/>
+        </w:trPr>
+        <w:tc>
+          <w:tcPr>
+            <w:tcW w:w="690" w:type="dxa"/>
+          </w:tcPr>
+          <w:p>
+            <w:pPr>
+              <w:tabs>
+                <w:tab w:val="left" w:pos="851"/>
+              </w:tabs>
+              <w:ind w:left="-867" w:firstLine="851"/>
+            </w:pPr>
+          </w:p>
+        </w:tc>
+        <w:tc>
+          <w:tcPr>
+            <w:tcW w:w="5655" w:type="dxa"/>
+          </w:tcPr>
+          <w:p>
+            <w:pPr>
+              <w:tabs>
+                <w:tab w:val="left" w:pos="851"/>
+              </w:tabs>
+              <w:ind w:firstLine="19"/>
+              <w:jc w:val="left"/>
+            </w:pPr>
+          </w:p>
+        </w:tc>
+        <w:tc>
+          <w:tcPr>
+            <w:tcW w:w="1560" w:type="dxa"/>
+          </w:tcPr>
+          <w:p>
+            <w:pPr>
+              <w:tabs>
+                <w:tab w:val="left" w:pos="851"/>
+              </w:tabs>
+              <w:ind w:firstLine="19"/>
+              <w:jc w:val="left"/>
+            </w:pPr>
+          </w:p>
+        </w:tc>
+        <w:tc>
+          <w:tcPr>
+            <w:tcW w:w="1559" w:type="dxa"/>
+          </w:tcPr>
+          <w:p>
+            <w:pPr>
+              <w:tabs>
+                <w:tab w:val="left" w:pos="851"/>
+              </w:tabs>
+              <w:ind w:firstLine="19"/>
+              <w:jc w:val="left"/>
+            </w:pPr>
+          </w:p>
+        </w:tc>
+      </w:tr>
+    </w:tbl>
+    <w:p>
+      <w:pPr>
+        <w:tabs>
+          <w:tab w:val="left" w:pos="851"/>
+        </w:tabs>
+        <w:ind w:firstLine="851"/>
+      </w:pPr>
+    </w:p>
+    <w:p>
+      <w:pPr>
+        <w:tabs>
+          <w:tab w:val="left" w:pos="851"/>
+        </w:tabs>
+        <w:ind w:firstLine="851"/>
+        <w:rPr>
+          <w:b/>
+        </w:rPr>
+      </w:pPr>
+    </w:p>
+    <w:p/>
+    <w:p/>
+    <w:p/>
+    <w:p/>
+    <w:p/>
+    <w:p>
+      <w:pPr>
+        <w:pStyle w:val="1"/>
+        <w:jc w:val="left"/>
+      </w:pPr>
+      <w:bookmarkStart w:id="12" w:name="_Toc421657577"/>
+      <w:r>
         <w:lastRenderedPageBreak/>
-        <w:t>Требования к организации вводимых/выводимых данных</w:t>
-      </w:r>
-      <w:bookmarkEnd w:id="6"/>
-    </w:p>
-    <w:p/>
+        <w:t>Проектирование</w:t>
+      </w:r>
+      <w:bookmarkEnd w:id="12"/>
+    </w:p>
+    <w:p>
+      <w:pPr>
+        <w:pStyle w:val="a7"/>
+        <w:numPr>
+          <w:ilvl w:val="0"/>
+          <w:numId w:val="15"/>
+        </w:numPr>
+        <w:jc w:val="left"/>
+        <w:rPr>
+          <w:rStyle w:val="10"/>
+          <w:rFonts w:eastAsia="Calibri" w:cs="Times New Roman"/>
+          <w:b w:val="0"/>
+          <w:sz w:val="28"/>
+          <w:szCs w:val="22"/>
+        </w:rPr>
+      </w:pPr>
+      <w:r>
+        <w:rPr>
+          <w:rStyle w:val="10"/>
+        </w:rPr>
+        <w:t xml:space="preserve"> Диаграмма классов</w:t>
+      </w:r>
+    </w:p>
+    <w:p>
+      <w:pPr>
+        <w:ind w:firstLine="0"/>
+        <w:jc w:val="left"/>
+        <w:rPr>
+          <w:lang w:val="en-US"/>
+        </w:rPr>
+      </w:pPr>
+      <w:r>
+        <w:rPr>
+          <w:noProof/>
+          <w:lang w:eastAsia="ru-RU"/>
+        </w:rPr>
+        <w:drawing>
+          <wp:inline distT="0" distB="0" distL="0" distR="0" wp14:anchorId="7F9FA2B4" wp14:editId="2A31C402">
+            <wp:extent cx="5940425" cy="4648835"/>
+            <wp:effectExtent l="0" t="0" r="3175" b="0"/>
+            <wp:docPr id="2" name="Рисунок 2"/>
+            <wp:cNvGraphicFramePr>
+              <a:graphicFrameLocks xmlns:a="http://schemas.openxmlformats.org/drawingml/2006/main" noChangeAspect="1"/>
+            </wp:cNvGraphicFramePr>
+            <a:graphic xmlns:a="http://schemas.openxmlformats.org/drawingml/2006/main">
+              <a:graphicData uri="http://schemas.openxmlformats.org/drawingml/2006/picture">
+                <pic:pic xmlns:pic="http://schemas.openxmlformats.org/drawingml/2006/picture">
+                  <pic:nvPicPr>
+                    <pic:cNvPr id="0" name="uml.PNG"/>
+                    <pic:cNvPicPr/>
+                  </pic:nvPicPr>
+                  <pic:blipFill>
+                    <a:blip r:embed="rId7">
+                      <a:extLst>
+                        <a:ext uri="{28A0092B-C50C-407E-A947-70E740481C1C}">
+                          <a14:useLocalDpi xmlns:a14="http://schemas.microsoft.com/office/drawing/2010/main" val="0"/>
+                        </a:ext>
+                      </a:extLst>
+                    </a:blip>
+                    <a:stretch>
+                      <a:fillRect/>
+                    </a:stretch>
+                  </pic:blipFill>
+                  <pic:spPr>
+                    <a:xfrm>
+                      <a:off x="0" y="0"/>
+                      <a:ext cx="5940425" cy="4648835"/>
+                    </a:xfrm>
+                    <a:prstGeom prst="rect">
+                      <a:avLst/>
+                    </a:prstGeom>
+                  </pic:spPr>
+                </pic:pic>
+              </a:graphicData>
+            </a:graphic>
+          </wp:inline>
+        </w:drawing>
+      </w:r>
+    </w:p>
+    <w:p>
+      <w:pPr>
+        <w:pStyle w:val="ad"/>
+      </w:pPr>
+      <w:r>
+        <w:t>Программа содержит следующие осно</w:t>
+      </w:r>
+      <w:r>
+        <w:t>вные классы: клиент, заказ,</w:t>
+      </w:r>
+      <w:r>
+        <w:t xml:space="preserve"> менеджер и администратор.</w:t>
+      </w:r>
+    </w:p>
+    <w:p>
+      <w:pPr>
+        <w:pStyle w:val="ad"/>
+      </w:pPr>
+      <w:r>
+        <w:t xml:space="preserve">Класс «Клиент» содержит поля: </w:t>
+      </w:r>
+    </w:p>
+    <w:p>
+      <w:pPr>
+        <w:pStyle w:val="a7"/>
+        <w:numPr>
+          <w:ilvl w:val="0"/>
+          <w:numId w:val="16"/>
+        </w:numPr>
+        <w:jc w:val="left"/>
+        <w:rPr>
+          <w:lang w:val="en-US"/>
+        </w:rPr>
+      </w:pPr>
+      <w:r>
+        <w:t>Код</w:t>
+      </w:r>
+      <w:r>
+        <w:rPr>
+          <w:lang w:val="en-US"/>
+        </w:rPr>
+        <w:t>;</w:t>
+      </w:r>
+    </w:p>
+    <w:p>
+      <w:pPr>
+        <w:pStyle w:val="a7"/>
+        <w:numPr>
+          <w:ilvl w:val="0"/>
+          <w:numId w:val="16"/>
+        </w:numPr>
+        <w:jc w:val="left"/>
+        <w:rPr>
+          <w:lang w:val="en-US"/>
+        </w:rPr>
+      </w:pPr>
+      <w:r>
+        <w:t>ФИО</w:t>
+      </w:r>
+      <w:r>
+        <w:rPr>
+          <w:lang w:val="en-US"/>
+        </w:rPr>
+        <w:t>;</w:t>
+      </w:r>
+    </w:p>
+    <w:p>
+      <w:pPr>
+        <w:pStyle w:val="a7"/>
+        <w:numPr>
+          <w:ilvl w:val="0"/>
+          <w:numId w:val="16"/>
+        </w:numPr>
+        <w:jc w:val="left"/>
+        <w:rPr>
+          <w:lang w:val="en-US"/>
+        </w:rPr>
+      </w:pPr>
+      <w:r>
+        <w:t>Номер телефона</w:t>
+      </w:r>
+      <w:r>
+        <w:rPr>
+          <w:lang w:val="en-US"/>
+        </w:rPr>
+        <w:t>;</w:t>
+      </w:r>
+    </w:p>
+    <w:p>
+      <w:pPr>
+        <w:pStyle w:val="a7"/>
+        <w:numPr>
+          <w:ilvl w:val="0"/>
+          <w:numId w:val="16"/>
+        </w:numPr>
+        <w:jc w:val="left"/>
+        <w:rPr>
+          <w:lang w:val="en-US"/>
+        </w:rPr>
+      </w:pPr>
+      <w:r>
+        <w:t>Адрес</w:t>
+      </w:r>
+      <w:r>
+        <w:rPr>
+          <w:lang w:val="en-US"/>
+        </w:rPr>
+        <w:t>.</w:t>
+      </w:r>
+    </w:p>
+    <w:p>
+      <w:pPr>
+        <w:pStyle w:val="ad"/>
+      </w:pPr>
+      <w:r>
+        <w:t>Этот класс нужен для уч</w:t>
+      </w:r>
+      <w:r>
+        <w:t>ета и контроля работы системы</w:t>
+      </w:r>
+      <w:r>
+        <w:t>, так как клиент не заходит в саму программу, а данные о клиенте просматриваются менеджером.</w:t>
+      </w:r>
+    </w:p>
+    <w:p>
+      <w:pPr>
+        <w:pStyle w:val="ad"/>
+      </w:pPr>
+      <w:r>
+        <w:lastRenderedPageBreak/>
+        <w:t xml:space="preserve">Класс «Заказ» содержит поля: </w:t>
+      </w:r>
+    </w:p>
+    <w:p>
+      <w:pPr>
+        <w:pStyle w:val="a7"/>
+        <w:numPr>
+          <w:ilvl w:val="0"/>
+          <w:numId w:val="18"/>
+        </w:numPr>
+        <w:jc w:val="left"/>
+        <w:rPr>
+          <w:lang w:val="en-US"/>
+        </w:rPr>
+      </w:pPr>
+      <w:r>
+        <w:t>Код;</w:t>
+      </w:r>
+    </w:p>
+    <w:p>
+      <w:pPr>
+        <w:pStyle w:val="a7"/>
+        <w:numPr>
+          <w:ilvl w:val="0"/>
+          <w:numId w:val="18"/>
+        </w:numPr>
+        <w:jc w:val="left"/>
+        <w:rPr>
+          <w:lang w:val="en-US"/>
+        </w:rPr>
+      </w:pPr>
+      <w:r>
+        <w:t>Товар;</w:t>
+      </w:r>
+    </w:p>
+    <w:p>
+      <w:pPr>
+        <w:pStyle w:val="a7"/>
+        <w:numPr>
+          <w:ilvl w:val="0"/>
+          <w:numId w:val="18"/>
+        </w:numPr>
+        <w:jc w:val="left"/>
+        <w:rPr>
+          <w:lang w:val="en-US"/>
+        </w:rPr>
+      </w:pPr>
+      <w:r>
+        <w:t>Группа;</w:t>
+      </w:r>
+    </w:p>
+    <w:p>
+      <w:pPr>
+        <w:pStyle w:val="a7"/>
+        <w:numPr>
+          <w:ilvl w:val="0"/>
+          <w:numId w:val="18"/>
+        </w:numPr>
+        <w:jc w:val="left"/>
+        <w:rPr>
+          <w:lang w:val="en-US"/>
+        </w:rPr>
+      </w:pPr>
+      <w:r>
+        <w:t>Стоимость;</w:t>
+      </w:r>
+    </w:p>
+    <w:p>
+      <w:pPr>
+        <w:pStyle w:val="a7"/>
+        <w:numPr>
+          <w:ilvl w:val="0"/>
+          <w:numId w:val="18"/>
+        </w:numPr>
+        <w:jc w:val="left"/>
+        <w:rPr>
+          <w:lang w:val="en-US"/>
+        </w:rPr>
+      </w:pPr>
+      <w:r>
+        <w:t>Курьер;</w:t>
+      </w:r>
+    </w:p>
+    <w:p>
+      <w:pPr>
+        <w:pStyle w:val="a7"/>
+        <w:numPr>
+          <w:ilvl w:val="0"/>
+          <w:numId w:val="18"/>
+        </w:numPr>
+        <w:jc w:val="left"/>
+        <w:rPr>
+          <w:lang w:val="en-US"/>
+        </w:rPr>
+      </w:pPr>
+      <w:r>
+        <w:t>Клиент;</w:t>
+      </w:r>
+    </w:p>
+    <w:p>
+      <w:pPr>
+        <w:pStyle w:val="a7"/>
+        <w:numPr>
+          <w:ilvl w:val="0"/>
+          <w:numId w:val="18"/>
+        </w:numPr>
+        <w:jc w:val="left"/>
+        <w:rPr>
+          <w:lang w:val="en-US"/>
+        </w:rPr>
+      </w:pPr>
+      <w:r>
+        <w:t>Место отправления;</w:t>
+      </w:r>
+    </w:p>
+    <w:p>
+      <w:pPr>
+        <w:pStyle w:val="a7"/>
+        <w:numPr>
+          <w:ilvl w:val="0"/>
+          <w:numId w:val="18"/>
+        </w:numPr>
+        <w:jc w:val="left"/>
+        <w:rPr>
+          <w:lang w:val="en-US"/>
+        </w:rPr>
+      </w:pPr>
+      <w:r>
+        <w:t>Место получения;</w:t>
+      </w:r>
+    </w:p>
+    <w:p>
+      <w:pPr>
+        <w:pStyle w:val="a7"/>
+        <w:numPr>
+          <w:ilvl w:val="0"/>
+          <w:numId w:val="18"/>
+        </w:numPr>
+        <w:jc w:val="left"/>
+        <w:rPr>
+          <w:lang w:val="en-US"/>
+        </w:rPr>
+      </w:pPr>
+      <w:r>
+        <w:t>Дата отправления;</w:t>
+      </w:r>
+    </w:p>
+    <w:p>
+      <w:pPr>
+        <w:pStyle w:val="a7"/>
+        <w:numPr>
+          <w:ilvl w:val="0"/>
+          <w:numId w:val="18"/>
+        </w:numPr>
+        <w:jc w:val="left"/>
+        <w:rPr>
+          <w:lang w:val="en-US"/>
+        </w:rPr>
+      </w:pPr>
+      <w:r>
+        <w:t>Дата получения.</w:t>
+      </w:r>
+    </w:p>
+    <w:p>
+      <w:pPr>
+        <w:pStyle w:val="ad"/>
+      </w:pPr>
+      <w:r>
+        <w:t xml:space="preserve">Класс помогает </w:t>
+      </w:r>
+      <w:r>
+        <w:t>оформлять заказ кл</w:t>
+      </w:r>
+      <w:r>
+        <w:t>иента на доставку товара</w:t>
+      </w:r>
+      <w:r>
+        <w:t>.</w:t>
+      </w:r>
+    </w:p>
+    <w:p>
+      <w:pPr>
+        <w:pStyle w:val="ad"/>
+      </w:pPr>
+      <w:r>
+        <w:t>Класс «Менеджер» содержит поля:</w:t>
+      </w:r>
+    </w:p>
+    <w:p>
+      <w:pPr>
+        <w:pStyle w:val="a7"/>
+        <w:numPr>
+          <w:ilvl w:val="0"/>
+          <w:numId w:val="19"/>
+        </w:numPr>
+        <w:jc w:val="left"/>
+      </w:pPr>
+      <w:r>
+        <w:t>Код</w:t>
+      </w:r>
+      <w:r>
+        <w:rPr>
+          <w:lang w:val="en-US"/>
+        </w:rPr>
+        <w:t>;</w:t>
+      </w:r>
+    </w:p>
+    <w:p>
+      <w:pPr>
+        <w:pStyle w:val="a7"/>
+        <w:numPr>
+          <w:ilvl w:val="0"/>
+          <w:numId w:val="19"/>
+        </w:numPr>
+        <w:jc w:val="left"/>
+      </w:pPr>
+      <w:r>
+        <w:t>ФИО</w:t>
+      </w:r>
+      <w:r>
+        <w:rPr>
+          <w:lang w:val="en-US"/>
+        </w:rPr>
+        <w:t>;</w:t>
+      </w:r>
+    </w:p>
+    <w:p>
+      <w:pPr>
+        <w:pStyle w:val="a7"/>
+        <w:numPr>
+          <w:ilvl w:val="0"/>
+          <w:numId w:val="19"/>
+        </w:numPr>
+        <w:jc w:val="left"/>
+      </w:pPr>
+      <w:r>
+        <w:t>Номер телефона</w:t>
+      </w:r>
+      <w:r>
+        <w:t>.</w:t>
+      </w:r>
+    </w:p>
+    <w:p>
+      <w:pPr>
+        <w:pStyle w:val="ad"/>
+      </w:pPr>
+      <w:r>
+        <w:t>Менеджер работает в своем диалогом окне с доступными только ему данными: может добавлять, изменять заказы, а также предоставлять клиенту информацию.</w:t>
+      </w:r>
+    </w:p>
+    <w:p>
+      <w:pPr>
+        <w:pStyle w:val="ad"/>
+        <w:ind w:left="720" w:firstLine="0"/>
+      </w:pPr>
+      <w:r>
+        <w:t xml:space="preserve">Класс «Администратор» содержит поля: </w:t>
+      </w:r>
+    </w:p>
+    <w:p>
+      <w:pPr>
+        <w:pStyle w:val="a7"/>
+        <w:numPr>
+          <w:ilvl w:val="0"/>
+          <w:numId w:val="20"/>
+        </w:numPr>
+        <w:jc w:val="left"/>
+      </w:pPr>
+      <w:r>
+        <w:t>Код</w:t>
+      </w:r>
+      <w:r>
+        <w:rPr>
+          <w:lang w:val="en-US"/>
+        </w:rPr>
+        <w:t>;</w:t>
+      </w:r>
+    </w:p>
+    <w:p>
+      <w:pPr>
+        <w:pStyle w:val="a7"/>
+        <w:numPr>
+          <w:ilvl w:val="0"/>
+          <w:numId w:val="20"/>
+        </w:numPr>
+        <w:jc w:val="left"/>
+      </w:pPr>
+      <w:r>
+        <w:t>ФИО</w:t>
+      </w:r>
+      <w:r>
+        <w:rPr>
+          <w:lang w:val="en-US"/>
+        </w:rPr>
+        <w:t>;</w:t>
+      </w:r>
+    </w:p>
+    <w:p>
+      <w:pPr>
+        <w:pStyle w:val="a7"/>
+        <w:numPr>
+          <w:ilvl w:val="0"/>
+          <w:numId w:val="20"/>
+        </w:numPr>
+        <w:jc w:val="left"/>
+      </w:pPr>
+      <w:r>
+        <w:t>Номер телефона.</w:t>
+      </w:r>
+    </w:p>
+    <w:p>
+      <w:pPr>
+        <w:pStyle w:val="ad"/>
+      </w:pPr>
+      <w:r>
+        <w:t xml:space="preserve">Администратор работает в своем диалогом окне с доступными только ему данными: кроме функций менеджера, администратор может редактировать базу данных </w:t>
+      </w:r>
+      <w:r>
+        <w:t xml:space="preserve">заказов, </w:t>
+      </w:r>
+      <w:r>
+        <w:t xml:space="preserve"> добавлять новые </w:t>
+      </w:r>
+      <w:r>
+        <w:t>позиции</w:t>
+      </w:r>
+      <w:r>
+        <w:t>, редактировать информацию или же удалять.</w:t>
+      </w:r>
+    </w:p>
+    <w:p>
+      <w:pPr>
+        <w:pStyle w:val="ad"/>
+      </w:pPr>
+      <w:r>
+        <w:t>Класс «</w:t>
+      </w:r>
+      <w:r>
+        <w:t>Курьер</w:t>
+      </w:r>
+      <w:r>
+        <w:t>» содержит поля:</w:t>
+      </w:r>
+    </w:p>
+    <w:p>
+      <w:pPr>
+        <w:pStyle w:val="a7"/>
+        <w:numPr>
+          <w:ilvl w:val="0"/>
+          <w:numId w:val="21"/>
+        </w:numPr>
+        <w:jc w:val="left"/>
+      </w:pPr>
+      <w:r>
+        <w:lastRenderedPageBreak/>
+        <w:t>Код</w:t>
+      </w:r>
+      <w:r>
+        <w:rPr>
+          <w:lang w:val="en-US"/>
+        </w:rPr>
+        <w:t>;</w:t>
+      </w:r>
+    </w:p>
+    <w:p>
+      <w:pPr>
+        <w:pStyle w:val="a7"/>
+        <w:numPr>
+          <w:ilvl w:val="0"/>
+          <w:numId w:val="21"/>
+        </w:numPr>
+        <w:jc w:val="left"/>
+      </w:pPr>
+      <w:r>
+        <w:t>ФИО</w:t>
+      </w:r>
+      <w:r>
+        <w:rPr>
+          <w:lang w:val="en-US"/>
+        </w:rPr>
+        <w:t>;</w:t>
+      </w:r>
+    </w:p>
+    <w:p>
+      <w:pPr>
+        <w:pStyle w:val="a7"/>
+        <w:numPr>
+          <w:ilvl w:val="0"/>
+          <w:numId w:val="21"/>
+        </w:numPr>
+        <w:jc w:val="left"/>
+      </w:pPr>
+      <w:r>
+        <w:t>Номер телефона.</w:t>
+      </w:r>
+    </w:p>
+    <w:p>
+      <w:pPr>
+        <w:pStyle w:val="ad"/>
+      </w:pPr>
+      <w:r>
+        <w:t>Курьер</w:t>
+      </w:r>
+      <w:r>
+        <w:t xml:space="preserve"> работает в своем диалогом окне с доступными только ему данными: может</w:t>
+      </w:r>
+      <w:r>
+        <w:t xml:space="preserve"> просматривать данные о заказе и </w:t>
+      </w:r>
+      <w:proofErr w:type="spellStart"/>
+      <w:r>
+        <w:t>подтвеждать</w:t>
+      </w:r>
+      <w:proofErr w:type="spellEnd"/>
+      <w:r>
+        <w:t xml:space="preserve"> выполнение доставки</w:t>
+      </w:r>
+      <w:r>
+        <w:t>.</w:t>
+      </w:r>
+    </w:p>
+    <w:p>
+      <w:pPr>
+        <w:ind w:left="360" w:firstLine="0"/>
+        <w:jc w:val="left"/>
+      </w:pPr>
+    </w:p>
+    <w:p>
+      <w:pPr>
+        <w:pStyle w:val="ad"/>
+        <w:ind w:left="720" w:firstLine="0"/>
+      </w:pPr>
+    </w:p>
+    <w:p>
+      <w:pPr>
+        <w:ind w:left="360" w:firstLine="0"/>
+        <w:jc w:val="left"/>
+      </w:pPr>
+    </w:p>
+    <w:p>
+      <w:pPr>
+        <w:ind w:left="1080" w:firstLine="0"/>
+        <w:jc w:val="left"/>
+      </w:pPr>
+    </w:p>
     <w:sectPr>
       <w:pgSz w:w="11906" w:h="16838"/>
       <w:pgMar w:top="1134" w:right="850" w:bottom="1134" w:left="1701" w:header="708" w:footer="708" w:gutter="0"/>
@@ -2047,16 +3735,16 @@
 <file path=word/numbering.xml><?xml version="1.0" encoding="utf-8"?>
 <w:numbering xmlns:wpc="http://schemas.microsoft.com/office/word/2010/wordprocessingCanvas" xmlns:mc="http://schemas.openxmlformats.org/markup-compatibility/2006" xmlns:o="urn:schemas-microsoft-com:office:office" xmlns:r="http://schemas.openxmlformats.org/officeDocument/2006/relationships" xmlns:m="http://schemas.openxmlformats.org/officeDocument/2006/math" xmlns:v="urn:schemas-microsoft-com:vml" xmlns:wp14="http://schemas.microsoft.com/office/word/2010/wordprocessingDrawing" xmlns:wp="http://schemas.openxmlformats.org/drawingml/2006/wordprocessingDrawing" xmlns:w10="urn:schemas-microsoft-com:office:word" xmlns:w="http://schemas.openxmlformats.org/wordprocessingml/2006/main" xmlns:w14="http://schemas.microsoft.com/office/word/2010/wordml" xmlns:wpg="http://schemas.microsoft.com/office/word/2010/wordprocessingGroup" xmlns:wpi="http://schemas.microsoft.com/office/word/2010/wordprocessingInk" xmlns:wne="http://schemas.microsoft.com/office/word/2006/wordml" xmlns:wps="http://schemas.microsoft.com/office/word/2010/wordprocessingShape" mc:Ignorable="w14 wp14">
   <w:abstractNum w:abstractNumId="0">
-    <w:nsid w:val="055B117A"/>
+    <w:nsid w:val="018A461B"/>
     <w:multiLevelType w:val="hybridMultilevel"/>
-    <w:tmpl w:val="5D74BAEA"/>
-    <w:lvl w:ilvl="0" w:tplc="EEBC27BE">
+    <w:tmpl w:val="51C0A448"/>
+    <w:lvl w:ilvl="0" w:tplc="0419000F">
       <w:start w:val="1"/>
       <w:numFmt w:val="decimal"/>
-      <w:lvlText w:val="4.%1"/>
-      <w:lvlJc w:val="left"/>
-      <w:pPr>
-        <w:ind w:left="1287" w:hanging="360"/>
+      <w:lvlText w:val="%1."/>
+      <w:lvlJc w:val="left"/>
+      <w:pPr>
+        <w:ind w:left="720" w:hanging="360"/>
       </w:pPr>
       <w:rPr>
         <w:rFonts w:hint="default"/>
@@ -2136,6 +3824,95 @@
     </w:lvl>
   </w:abstractNum>
   <w:abstractNum w:abstractNumId="1">
+    <w:nsid w:val="055B117A"/>
+    <w:multiLevelType w:val="hybridMultilevel"/>
+    <w:tmpl w:val="A48ADCBA"/>
+    <w:lvl w:ilvl="0" w:tplc="EEBC27BE">
+      <w:start w:val="1"/>
+      <w:numFmt w:val="decimal"/>
+      <w:lvlText w:val="4.%1"/>
+      <w:lvlJc w:val="left"/>
+      <w:pPr>
+        <w:ind w:left="1287" w:hanging="360"/>
+      </w:pPr>
+      <w:rPr>
+        <w:rFonts w:hint="default"/>
+      </w:rPr>
+    </w:lvl>
+    <w:lvl w:ilvl="1" w:tplc="04190019" w:tentative="1">
+      <w:start w:val="1"/>
+      <w:numFmt w:val="lowerLetter"/>
+      <w:lvlText w:val="%2."/>
+      <w:lvlJc w:val="left"/>
+      <w:pPr>
+        <w:ind w:left="1440" w:hanging="360"/>
+      </w:pPr>
+    </w:lvl>
+    <w:lvl w:ilvl="2" w:tplc="0419001B" w:tentative="1">
+      <w:start w:val="1"/>
+      <w:numFmt w:val="lowerRoman"/>
+      <w:lvlText w:val="%3."/>
+      <w:lvlJc w:val="right"/>
+      <w:pPr>
+        <w:ind w:left="2160" w:hanging="180"/>
+      </w:pPr>
+    </w:lvl>
+    <w:lvl w:ilvl="3" w:tplc="0419000F" w:tentative="1">
+      <w:start w:val="1"/>
+      <w:numFmt w:val="decimal"/>
+      <w:lvlText w:val="%4."/>
+      <w:lvlJc w:val="left"/>
+      <w:pPr>
+        <w:ind w:left="2880" w:hanging="360"/>
+      </w:pPr>
+    </w:lvl>
+    <w:lvl w:ilvl="4" w:tplc="04190019" w:tentative="1">
+      <w:start w:val="1"/>
+      <w:numFmt w:val="lowerLetter"/>
+      <w:lvlText w:val="%5."/>
+      <w:lvlJc w:val="left"/>
+      <w:pPr>
+        <w:ind w:left="3600" w:hanging="360"/>
+      </w:pPr>
+    </w:lvl>
+    <w:lvl w:ilvl="5" w:tplc="0419001B" w:tentative="1">
+      <w:start w:val="1"/>
+      <w:numFmt w:val="lowerRoman"/>
+      <w:lvlText w:val="%6."/>
+      <w:lvlJc w:val="right"/>
+      <w:pPr>
+        <w:ind w:left="4320" w:hanging="180"/>
+      </w:pPr>
+    </w:lvl>
+    <w:lvl w:ilvl="6" w:tplc="0419000F" w:tentative="1">
+      <w:start w:val="1"/>
+      <w:numFmt w:val="decimal"/>
+      <w:lvlText w:val="%7."/>
+      <w:lvlJc w:val="left"/>
+      <w:pPr>
+        <w:ind w:left="5040" w:hanging="360"/>
+      </w:pPr>
+    </w:lvl>
+    <w:lvl w:ilvl="7" w:tplc="04190019" w:tentative="1">
+      <w:start w:val="1"/>
+      <w:numFmt w:val="lowerLetter"/>
+      <w:lvlText w:val="%8."/>
+      <w:lvlJc w:val="left"/>
+      <w:pPr>
+        <w:ind w:left="5760" w:hanging="360"/>
+      </w:pPr>
+    </w:lvl>
+    <w:lvl w:ilvl="8" w:tplc="0419001B" w:tentative="1">
+      <w:start w:val="1"/>
+      <w:numFmt w:val="lowerRoman"/>
+      <w:lvlText w:val="%9."/>
+      <w:lvlJc w:val="right"/>
+      <w:pPr>
+        <w:ind w:left="6480" w:hanging="180"/>
+      </w:pPr>
+    </w:lvl>
+  </w:abstractNum>
+  <w:abstractNum w:abstractNumId="2">
     <w:nsid w:val="0ADE22C6"/>
     <w:multiLevelType w:val="hybridMultilevel"/>
     <w:tmpl w:val="91329732"/>
@@ -2221,7 +3998,7 @@
       </w:pPr>
     </w:lvl>
   </w:abstractNum>
-  <w:abstractNum w:abstractNumId="2">
+  <w:abstractNum w:abstractNumId="3">
     <w:nsid w:val="0EA91A7C"/>
     <w:multiLevelType w:val="hybridMultilevel"/>
     <w:tmpl w:val="560EBEB4"/>
@@ -2334,7 +4111,96 @@
       </w:rPr>
     </w:lvl>
   </w:abstractNum>
-  <w:abstractNum w:abstractNumId="3">
+  <w:abstractNum w:abstractNumId="4">
+    <w:nsid w:val="173C1CCD"/>
+    <w:multiLevelType w:val="hybridMultilevel"/>
+    <w:tmpl w:val="5732A904"/>
+    <w:lvl w:ilvl="0" w:tplc="6B8C40F8">
+      <w:start w:val="1"/>
+      <w:numFmt w:val="decimal"/>
+      <w:lvlText w:val="9.%1"/>
+      <w:lvlJc w:val="left"/>
+      <w:pPr>
+        <w:ind w:left="2007" w:hanging="360"/>
+      </w:pPr>
+      <w:rPr>
+        <w:rFonts w:hint="default"/>
+      </w:rPr>
+    </w:lvl>
+    <w:lvl w:ilvl="1" w:tplc="04190019" w:tentative="1">
+      <w:start w:val="1"/>
+      <w:numFmt w:val="lowerLetter"/>
+      <w:lvlText w:val="%2."/>
+      <w:lvlJc w:val="left"/>
+      <w:pPr>
+        <w:ind w:left="2727" w:hanging="360"/>
+      </w:pPr>
+    </w:lvl>
+    <w:lvl w:ilvl="2" w:tplc="0419001B" w:tentative="1">
+      <w:start w:val="1"/>
+      <w:numFmt w:val="lowerRoman"/>
+      <w:lvlText w:val="%3."/>
+      <w:lvlJc w:val="right"/>
+      <w:pPr>
+        <w:ind w:left="3447" w:hanging="180"/>
+      </w:pPr>
+    </w:lvl>
+    <w:lvl w:ilvl="3" w:tplc="0419000F" w:tentative="1">
+      <w:start w:val="1"/>
+      <w:numFmt w:val="decimal"/>
+      <w:lvlText w:val="%4."/>
+      <w:lvlJc w:val="left"/>
+      <w:pPr>
+        <w:ind w:left="4167" w:hanging="360"/>
+      </w:pPr>
+    </w:lvl>
+    <w:lvl w:ilvl="4" w:tplc="04190019" w:tentative="1">
+      <w:start w:val="1"/>
+      <w:numFmt w:val="lowerLetter"/>
+      <w:lvlText w:val="%5."/>
+      <w:lvlJc w:val="left"/>
+      <w:pPr>
+        <w:ind w:left="4887" w:hanging="360"/>
+      </w:pPr>
+    </w:lvl>
+    <w:lvl w:ilvl="5" w:tplc="0419001B" w:tentative="1">
+      <w:start w:val="1"/>
+      <w:numFmt w:val="lowerRoman"/>
+      <w:lvlText w:val="%6."/>
+      <w:lvlJc w:val="right"/>
+      <w:pPr>
+        <w:ind w:left="5607" w:hanging="180"/>
+      </w:pPr>
+    </w:lvl>
+    <w:lvl w:ilvl="6" w:tplc="0419000F" w:tentative="1">
+      <w:start w:val="1"/>
+      <w:numFmt w:val="decimal"/>
+      <w:lvlText w:val="%7."/>
+      <w:lvlJc w:val="left"/>
+      <w:pPr>
+        <w:ind w:left="6327" w:hanging="360"/>
+      </w:pPr>
+    </w:lvl>
+    <w:lvl w:ilvl="7" w:tplc="04190019" w:tentative="1">
+      <w:start w:val="1"/>
+      <w:numFmt w:val="lowerLetter"/>
+      <w:lvlText w:val="%8."/>
+      <w:lvlJc w:val="left"/>
+      <w:pPr>
+        <w:ind w:left="7047" w:hanging="360"/>
+      </w:pPr>
+    </w:lvl>
+    <w:lvl w:ilvl="8" w:tplc="0419001B" w:tentative="1">
+      <w:start w:val="1"/>
+      <w:numFmt w:val="lowerRoman"/>
+      <w:lvlText w:val="%9."/>
+      <w:lvlJc w:val="right"/>
+      <w:pPr>
+        <w:ind w:left="7767" w:hanging="180"/>
+      </w:pPr>
+    </w:lvl>
+  </w:abstractNum>
+  <w:abstractNum w:abstractNumId="5">
     <w:nsid w:val="24CA159D"/>
     <w:multiLevelType w:val="hybridMultilevel"/>
     <w:tmpl w:val="EBC45842"/>
@@ -2446,7 +4312,7 @@
       </w:pPr>
     </w:lvl>
   </w:abstractNum>
-  <w:abstractNum w:abstractNumId="4">
+  <w:abstractNum w:abstractNumId="6">
     <w:nsid w:val="2CF45A10"/>
     <w:multiLevelType w:val="hybridMultilevel"/>
     <w:tmpl w:val="A1361C6E"/>
@@ -2535,7 +4401,271 @@
       </w:pPr>
     </w:lvl>
   </w:abstractNum>
-  <w:abstractNum w:abstractNumId="5">
+  <w:abstractNum w:abstractNumId="7">
+    <w:nsid w:val="359F4654"/>
+    <w:multiLevelType w:val="hybridMultilevel"/>
+    <w:tmpl w:val="86FE497A"/>
+    <w:lvl w:ilvl="0" w:tplc="0419000F">
+      <w:start w:val="1"/>
+      <w:numFmt w:val="decimal"/>
+      <w:lvlText w:val="%1."/>
+      <w:lvlJc w:val="left"/>
+      <w:pPr>
+        <w:ind w:left="1287" w:hanging="360"/>
+      </w:pPr>
+    </w:lvl>
+    <w:lvl w:ilvl="1" w:tplc="04190019" w:tentative="1">
+      <w:start w:val="1"/>
+      <w:numFmt w:val="lowerLetter"/>
+      <w:lvlText w:val="%2."/>
+      <w:lvlJc w:val="left"/>
+      <w:pPr>
+        <w:ind w:left="2007" w:hanging="360"/>
+      </w:pPr>
+    </w:lvl>
+    <w:lvl w:ilvl="2" w:tplc="0419001B" w:tentative="1">
+      <w:start w:val="1"/>
+      <w:numFmt w:val="lowerRoman"/>
+      <w:lvlText w:val="%3."/>
+      <w:lvlJc w:val="right"/>
+      <w:pPr>
+        <w:ind w:left="2727" w:hanging="180"/>
+      </w:pPr>
+    </w:lvl>
+    <w:lvl w:ilvl="3" w:tplc="0419000F" w:tentative="1">
+      <w:start w:val="1"/>
+      <w:numFmt w:val="decimal"/>
+      <w:lvlText w:val="%4."/>
+      <w:lvlJc w:val="left"/>
+      <w:pPr>
+        <w:ind w:left="3447" w:hanging="360"/>
+      </w:pPr>
+    </w:lvl>
+    <w:lvl w:ilvl="4" w:tplc="04190019" w:tentative="1">
+      <w:start w:val="1"/>
+      <w:numFmt w:val="lowerLetter"/>
+      <w:lvlText w:val="%5."/>
+      <w:lvlJc w:val="left"/>
+      <w:pPr>
+        <w:ind w:left="4167" w:hanging="360"/>
+      </w:pPr>
+    </w:lvl>
+    <w:lvl w:ilvl="5" w:tplc="0419001B" w:tentative="1">
+      <w:start w:val="1"/>
+      <w:numFmt w:val="lowerRoman"/>
+      <w:lvlText w:val="%6."/>
+      <w:lvlJc w:val="right"/>
+      <w:pPr>
+        <w:ind w:left="4887" w:hanging="180"/>
+      </w:pPr>
+    </w:lvl>
+    <w:lvl w:ilvl="6" w:tplc="0419000F" w:tentative="1">
+      <w:start w:val="1"/>
+      <w:numFmt w:val="decimal"/>
+      <w:lvlText w:val="%7."/>
+      <w:lvlJc w:val="left"/>
+      <w:pPr>
+        <w:ind w:left="5607" w:hanging="360"/>
+      </w:pPr>
+    </w:lvl>
+    <w:lvl w:ilvl="7" w:tplc="04190019" w:tentative="1">
+      <w:start w:val="1"/>
+      <w:numFmt w:val="lowerLetter"/>
+      <w:lvlText w:val="%8."/>
+      <w:lvlJc w:val="left"/>
+      <w:pPr>
+        <w:ind w:left="6327" w:hanging="360"/>
+      </w:pPr>
+    </w:lvl>
+    <w:lvl w:ilvl="8" w:tplc="0419001B" w:tentative="1">
+      <w:start w:val="1"/>
+      <w:numFmt w:val="lowerRoman"/>
+      <w:lvlText w:val="%9."/>
+      <w:lvlJc w:val="right"/>
+      <w:pPr>
+        <w:ind w:left="7047" w:hanging="180"/>
+      </w:pPr>
+    </w:lvl>
+  </w:abstractNum>
+  <w:abstractNum w:abstractNumId="8">
+    <w:nsid w:val="3FD5083E"/>
+    <w:multiLevelType w:val="hybridMultilevel"/>
+    <w:tmpl w:val="325C3B00"/>
+    <w:lvl w:ilvl="0" w:tplc="37C846A2">
+      <w:start w:val="1"/>
+      <w:numFmt w:val="decimal"/>
+      <w:lvlText w:val="%1."/>
+      <w:lvlJc w:val="left"/>
+      <w:pPr>
+        <w:ind w:left="1080" w:hanging="360"/>
+      </w:pPr>
+      <w:rPr>
+        <w:rFonts w:hint="default"/>
+      </w:rPr>
+    </w:lvl>
+    <w:lvl w:ilvl="1" w:tplc="04190019" w:tentative="1">
+      <w:start w:val="1"/>
+      <w:numFmt w:val="lowerLetter"/>
+      <w:lvlText w:val="%2."/>
+      <w:lvlJc w:val="left"/>
+      <w:pPr>
+        <w:ind w:left="1800" w:hanging="360"/>
+      </w:pPr>
+    </w:lvl>
+    <w:lvl w:ilvl="2" w:tplc="0419001B" w:tentative="1">
+      <w:start w:val="1"/>
+      <w:numFmt w:val="lowerRoman"/>
+      <w:lvlText w:val="%3."/>
+      <w:lvlJc w:val="right"/>
+      <w:pPr>
+        <w:ind w:left="2520" w:hanging="180"/>
+      </w:pPr>
+    </w:lvl>
+    <w:lvl w:ilvl="3" w:tplc="0419000F" w:tentative="1">
+      <w:start w:val="1"/>
+      <w:numFmt w:val="decimal"/>
+      <w:lvlText w:val="%4."/>
+      <w:lvlJc w:val="left"/>
+      <w:pPr>
+        <w:ind w:left="3240" w:hanging="360"/>
+      </w:pPr>
+    </w:lvl>
+    <w:lvl w:ilvl="4" w:tplc="04190019" w:tentative="1">
+      <w:start w:val="1"/>
+      <w:numFmt w:val="lowerLetter"/>
+      <w:lvlText w:val="%5."/>
+      <w:lvlJc w:val="left"/>
+      <w:pPr>
+        <w:ind w:left="3960" w:hanging="360"/>
+      </w:pPr>
+    </w:lvl>
+    <w:lvl w:ilvl="5" w:tplc="0419001B" w:tentative="1">
+      <w:start w:val="1"/>
+      <w:numFmt w:val="lowerRoman"/>
+      <w:lvlText w:val="%6."/>
+      <w:lvlJc w:val="right"/>
+      <w:pPr>
+        <w:ind w:left="4680" w:hanging="180"/>
+      </w:pPr>
+    </w:lvl>
+    <w:lvl w:ilvl="6" w:tplc="0419000F" w:tentative="1">
+      <w:start w:val="1"/>
+      <w:numFmt w:val="decimal"/>
+      <w:lvlText w:val="%7."/>
+      <w:lvlJc w:val="left"/>
+      <w:pPr>
+        <w:ind w:left="5400" w:hanging="360"/>
+      </w:pPr>
+    </w:lvl>
+    <w:lvl w:ilvl="7" w:tplc="04190019" w:tentative="1">
+      <w:start w:val="1"/>
+      <w:numFmt w:val="lowerLetter"/>
+      <w:lvlText w:val="%8."/>
+      <w:lvlJc w:val="left"/>
+      <w:pPr>
+        <w:ind w:left="6120" w:hanging="360"/>
+      </w:pPr>
+    </w:lvl>
+    <w:lvl w:ilvl="8" w:tplc="0419001B" w:tentative="1">
+      <w:start w:val="1"/>
+      <w:numFmt w:val="lowerRoman"/>
+      <w:lvlText w:val="%9."/>
+      <w:lvlJc w:val="right"/>
+      <w:pPr>
+        <w:ind w:left="6840" w:hanging="180"/>
+      </w:pPr>
+    </w:lvl>
+  </w:abstractNum>
+  <w:abstractNum w:abstractNumId="9">
+    <w:nsid w:val="41A23802"/>
+    <w:multiLevelType w:val="hybridMultilevel"/>
+    <w:tmpl w:val="270E9154"/>
+    <w:lvl w:ilvl="0" w:tplc="0419000F">
+      <w:start w:val="1"/>
+      <w:numFmt w:val="decimal"/>
+      <w:lvlText w:val="%1."/>
+      <w:lvlJc w:val="left"/>
+      <w:pPr>
+        <w:ind w:left="720" w:hanging="360"/>
+      </w:pPr>
+      <w:rPr>
+        <w:rFonts w:hint="default"/>
+      </w:rPr>
+    </w:lvl>
+    <w:lvl w:ilvl="1" w:tplc="04190019" w:tentative="1">
+      <w:start w:val="1"/>
+      <w:numFmt w:val="lowerLetter"/>
+      <w:lvlText w:val="%2."/>
+      <w:lvlJc w:val="left"/>
+      <w:pPr>
+        <w:ind w:left="1440" w:hanging="360"/>
+      </w:pPr>
+    </w:lvl>
+    <w:lvl w:ilvl="2" w:tplc="0419001B" w:tentative="1">
+      <w:start w:val="1"/>
+      <w:numFmt w:val="lowerRoman"/>
+      <w:lvlText w:val="%3."/>
+      <w:lvlJc w:val="right"/>
+      <w:pPr>
+        <w:ind w:left="2160" w:hanging="180"/>
+      </w:pPr>
+    </w:lvl>
+    <w:lvl w:ilvl="3" w:tplc="0419000F" w:tentative="1">
+      <w:start w:val="1"/>
+      <w:numFmt w:val="decimal"/>
+      <w:lvlText w:val="%4."/>
+      <w:lvlJc w:val="left"/>
+      <w:pPr>
+        <w:ind w:left="2880" w:hanging="360"/>
+      </w:pPr>
+    </w:lvl>
+    <w:lvl w:ilvl="4" w:tplc="04190019" w:tentative="1">
+      <w:start w:val="1"/>
+      <w:numFmt w:val="lowerLetter"/>
+      <w:lvlText w:val="%5."/>
+      <w:lvlJc w:val="left"/>
+      <w:pPr>
+        <w:ind w:left="3600" w:hanging="360"/>
+      </w:pPr>
+    </w:lvl>
+    <w:lvl w:ilvl="5" w:tplc="0419001B" w:tentative="1">
+      <w:start w:val="1"/>
+      <w:numFmt w:val="lowerRoman"/>
+      <w:lvlText w:val="%6."/>
+      <w:lvlJc w:val="right"/>
+      <w:pPr>
+        <w:ind w:left="4320" w:hanging="180"/>
+      </w:pPr>
+    </w:lvl>
+    <w:lvl w:ilvl="6" w:tplc="0419000F" w:tentative="1">
+      <w:start w:val="1"/>
+      <w:numFmt w:val="decimal"/>
+      <w:lvlText w:val="%7."/>
+      <w:lvlJc w:val="left"/>
+      <w:pPr>
+        <w:ind w:left="5040" w:hanging="360"/>
+      </w:pPr>
+    </w:lvl>
+    <w:lvl w:ilvl="7" w:tplc="04190019" w:tentative="1">
+      <w:start w:val="1"/>
+      <w:numFmt w:val="lowerLetter"/>
+      <w:lvlText w:val="%8."/>
+      <w:lvlJc w:val="left"/>
+      <w:pPr>
+        <w:ind w:left="5760" w:hanging="360"/>
+      </w:pPr>
+    </w:lvl>
+    <w:lvl w:ilvl="8" w:tplc="0419001B" w:tentative="1">
+      <w:start w:val="1"/>
+      <w:numFmt w:val="lowerRoman"/>
+      <w:lvlText w:val="%9."/>
+      <w:lvlJc w:val="right"/>
+      <w:pPr>
+        <w:ind w:left="6480" w:hanging="180"/>
+      </w:pPr>
+    </w:lvl>
+  </w:abstractNum>
+  <w:abstractNum w:abstractNumId="10">
     <w:nsid w:val="465D2F07"/>
     <w:multiLevelType w:val="hybridMultilevel"/>
     <w:tmpl w:val="C4463BF8"/>
@@ -2648,7 +4778,182 @@
       </w:rPr>
     </w:lvl>
   </w:abstractNum>
-  <w:abstractNum w:abstractNumId="6">
+  <w:abstractNum w:abstractNumId="11">
+    <w:nsid w:val="4FE96722"/>
+    <w:multiLevelType w:val="hybridMultilevel"/>
+    <w:tmpl w:val="BDE0AFEA"/>
+    <w:lvl w:ilvl="0" w:tplc="0419000F">
+      <w:start w:val="1"/>
+      <w:numFmt w:val="decimal"/>
+      <w:lvlText w:val="%1."/>
+      <w:lvlJc w:val="left"/>
+      <w:pPr>
+        <w:ind w:left="1440" w:hanging="360"/>
+      </w:pPr>
+    </w:lvl>
+    <w:lvl w:ilvl="1" w:tplc="04190019" w:tentative="1">
+      <w:start w:val="1"/>
+      <w:numFmt w:val="lowerLetter"/>
+      <w:lvlText w:val="%2."/>
+      <w:lvlJc w:val="left"/>
+      <w:pPr>
+        <w:ind w:left="2160" w:hanging="360"/>
+      </w:pPr>
+    </w:lvl>
+    <w:lvl w:ilvl="2" w:tplc="0419001B" w:tentative="1">
+      <w:start w:val="1"/>
+      <w:numFmt w:val="lowerRoman"/>
+      <w:lvlText w:val="%3."/>
+      <w:lvlJc w:val="right"/>
+      <w:pPr>
+        <w:ind w:left="2880" w:hanging="180"/>
+      </w:pPr>
+    </w:lvl>
+    <w:lvl w:ilvl="3" w:tplc="0419000F" w:tentative="1">
+      <w:start w:val="1"/>
+      <w:numFmt w:val="decimal"/>
+      <w:lvlText w:val="%4."/>
+      <w:lvlJc w:val="left"/>
+      <w:pPr>
+        <w:ind w:left="3600" w:hanging="360"/>
+      </w:pPr>
+    </w:lvl>
+    <w:lvl w:ilvl="4" w:tplc="04190019" w:tentative="1">
+      <w:start w:val="1"/>
+      <w:numFmt w:val="lowerLetter"/>
+      <w:lvlText w:val="%5."/>
+      <w:lvlJc w:val="left"/>
+      <w:pPr>
+        <w:ind w:left="4320" w:hanging="360"/>
+      </w:pPr>
+    </w:lvl>
+    <w:lvl w:ilvl="5" w:tplc="0419001B" w:tentative="1">
+      <w:start w:val="1"/>
+      <w:numFmt w:val="lowerRoman"/>
+      <w:lvlText w:val="%6."/>
+      <w:lvlJc w:val="right"/>
+      <w:pPr>
+        <w:ind w:left="5040" w:hanging="180"/>
+      </w:pPr>
+    </w:lvl>
+    <w:lvl w:ilvl="6" w:tplc="0419000F" w:tentative="1">
+      <w:start w:val="1"/>
+      <w:numFmt w:val="decimal"/>
+      <w:lvlText w:val="%7."/>
+      <w:lvlJc w:val="left"/>
+      <w:pPr>
+        <w:ind w:left="5760" w:hanging="360"/>
+      </w:pPr>
+    </w:lvl>
+    <w:lvl w:ilvl="7" w:tplc="04190019" w:tentative="1">
+      <w:start w:val="1"/>
+      <w:numFmt w:val="lowerLetter"/>
+      <w:lvlText w:val="%8."/>
+      <w:lvlJc w:val="left"/>
+      <w:pPr>
+        <w:ind w:left="6480" w:hanging="360"/>
+      </w:pPr>
+    </w:lvl>
+    <w:lvl w:ilvl="8" w:tplc="0419001B" w:tentative="1">
+      <w:start w:val="1"/>
+      <w:numFmt w:val="lowerRoman"/>
+      <w:lvlText w:val="%9."/>
+      <w:lvlJc w:val="right"/>
+      <w:pPr>
+        <w:ind w:left="7200" w:hanging="180"/>
+      </w:pPr>
+    </w:lvl>
+  </w:abstractNum>
+  <w:abstractNum w:abstractNumId="12">
+    <w:nsid w:val="548F2899"/>
+    <w:multiLevelType w:val="hybridMultilevel"/>
+    <w:tmpl w:val="F636067A"/>
+    <w:lvl w:ilvl="0" w:tplc="0419000F">
+      <w:start w:val="1"/>
+      <w:numFmt w:val="decimal"/>
+      <w:lvlText w:val="%1."/>
+      <w:lvlJc w:val="left"/>
+      <w:pPr>
+        <w:ind w:left="720" w:hanging="360"/>
+      </w:pPr>
+      <w:rPr>
+        <w:rFonts w:hint="default"/>
+      </w:rPr>
+    </w:lvl>
+    <w:lvl w:ilvl="1" w:tplc="04190019" w:tentative="1">
+      <w:start w:val="1"/>
+      <w:numFmt w:val="lowerLetter"/>
+      <w:lvlText w:val="%2."/>
+      <w:lvlJc w:val="left"/>
+      <w:pPr>
+        <w:ind w:left="1440" w:hanging="360"/>
+      </w:pPr>
+    </w:lvl>
+    <w:lvl w:ilvl="2" w:tplc="0419001B" w:tentative="1">
+      <w:start w:val="1"/>
+      <w:numFmt w:val="lowerRoman"/>
+      <w:lvlText w:val="%3."/>
+      <w:lvlJc w:val="right"/>
+      <w:pPr>
+        <w:ind w:left="2160" w:hanging="180"/>
+      </w:pPr>
+    </w:lvl>
+    <w:lvl w:ilvl="3" w:tplc="0419000F" w:tentative="1">
+      <w:start w:val="1"/>
+      <w:numFmt w:val="decimal"/>
+      <w:lvlText w:val="%4."/>
+      <w:lvlJc w:val="left"/>
+      <w:pPr>
+        <w:ind w:left="2880" w:hanging="360"/>
+      </w:pPr>
+    </w:lvl>
+    <w:lvl w:ilvl="4" w:tplc="04190019" w:tentative="1">
+      <w:start w:val="1"/>
+      <w:numFmt w:val="lowerLetter"/>
+      <w:lvlText w:val="%5."/>
+      <w:lvlJc w:val="left"/>
+      <w:pPr>
+        <w:ind w:left="3600" w:hanging="360"/>
+      </w:pPr>
+    </w:lvl>
+    <w:lvl w:ilvl="5" w:tplc="0419001B" w:tentative="1">
+      <w:start w:val="1"/>
+      <w:numFmt w:val="lowerRoman"/>
+      <w:lvlText w:val="%6."/>
+      <w:lvlJc w:val="right"/>
+      <w:pPr>
+        <w:ind w:left="4320" w:hanging="180"/>
+      </w:pPr>
+    </w:lvl>
+    <w:lvl w:ilvl="6" w:tplc="0419000F" w:tentative="1">
+      <w:start w:val="1"/>
+      <w:numFmt w:val="decimal"/>
+      <w:lvlText w:val="%7."/>
+      <w:lvlJc w:val="left"/>
+      <w:pPr>
+        <w:ind w:left="5040" w:hanging="360"/>
+      </w:pPr>
+    </w:lvl>
+    <w:lvl w:ilvl="7" w:tplc="04190019" w:tentative="1">
+      <w:start w:val="1"/>
+      <w:numFmt w:val="lowerLetter"/>
+      <w:lvlText w:val="%8."/>
+      <w:lvlJc w:val="left"/>
+      <w:pPr>
+        <w:ind w:left="5760" w:hanging="360"/>
+      </w:pPr>
+    </w:lvl>
+    <w:lvl w:ilvl="8" w:tplc="0419001B" w:tentative="1">
+      <w:start w:val="1"/>
+      <w:numFmt w:val="lowerRoman"/>
+      <w:lvlText w:val="%9."/>
+      <w:lvlJc w:val="right"/>
+      <w:pPr>
+        <w:ind w:left="6480" w:hanging="180"/>
+      </w:pPr>
+    </w:lvl>
+  </w:abstractNum>
+  <w:abstractNum w:abstractNumId="13">
     <w:nsid w:val="5AB81272"/>
     <w:multiLevelType w:val="hybridMultilevel"/>
     <w:tmpl w:val="83D88F10"/>
@@ -2761,7 +5066,272 @@
       </w:rPr>
     </w:lvl>
   </w:abstractNum>
-  <w:abstractNum w:abstractNumId="7">
+  <w:abstractNum w:abstractNumId="14">
+    <w:nsid w:val="5E8425E5"/>
+    <w:multiLevelType w:val="hybridMultilevel"/>
+    <w:tmpl w:val="DB62EA90"/>
+    <w:lvl w:ilvl="0" w:tplc="8E6C6CA6">
+      <w:start w:val="1"/>
+      <w:numFmt w:val="decimal"/>
+      <w:pStyle w:val="a"/>
+      <w:lvlText w:val="Рисунок %1."/>
+      <w:lvlJc w:val="left"/>
+      <w:pPr>
+        <w:ind w:left="1647" w:hanging="360"/>
+      </w:pPr>
+      <w:rPr>
+        <w:rFonts w:hint="default"/>
+      </w:rPr>
+    </w:lvl>
+    <w:lvl w:ilvl="1" w:tplc="04190019" w:tentative="1">
+      <w:start w:val="1"/>
+      <w:numFmt w:val="lowerLetter"/>
+      <w:lvlText w:val="%2."/>
+      <w:lvlJc w:val="left"/>
+      <w:pPr>
+        <w:ind w:left="2367" w:hanging="360"/>
+      </w:pPr>
+    </w:lvl>
+    <w:lvl w:ilvl="2" w:tplc="0419001B" w:tentative="1">
+      <w:start w:val="1"/>
+      <w:numFmt w:val="lowerRoman"/>
+      <w:lvlText w:val="%3."/>
+      <w:lvlJc w:val="right"/>
+      <w:pPr>
+        <w:ind w:left="3087" w:hanging="180"/>
+      </w:pPr>
+    </w:lvl>
+    <w:lvl w:ilvl="3" w:tplc="0419000F" w:tentative="1">
+      <w:start w:val="1"/>
+      <w:numFmt w:val="decimal"/>
+      <w:lvlText w:val="%4."/>
+      <w:lvlJc w:val="left"/>
+      <w:pPr>
+        <w:ind w:left="3807" w:hanging="360"/>
+      </w:pPr>
+    </w:lvl>
+    <w:lvl w:ilvl="4" w:tplc="04190019" w:tentative="1">
+      <w:start w:val="1"/>
+      <w:numFmt w:val="lowerLetter"/>
+      <w:lvlText w:val="%5."/>
+      <w:lvlJc w:val="left"/>
+      <w:pPr>
+        <w:ind w:left="4527" w:hanging="360"/>
+      </w:pPr>
+    </w:lvl>
+    <w:lvl w:ilvl="5" w:tplc="0419001B" w:tentative="1">
+      <w:start w:val="1"/>
+      <w:numFmt w:val="lowerRoman"/>
+      <w:lvlText w:val="%6."/>
+      <w:lvlJc w:val="right"/>
+      <w:pPr>
+        <w:ind w:left="5247" w:hanging="180"/>
+      </w:pPr>
+    </w:lvl>
+    <w:lvl w:ilvl="6" w:tplc="0419000F" w:tentative="1">
+      <w:start w:val="1"/>
+      <w:numFmt w:val="decimal"/>
+      <w:lvlText w:val="%7."/>
+      <w:lvlJc w:val="left"/>
+      <w:pPr>
+        <w:ind w:left="5967" w:hanging="360"/>
+      </w:pPr>
+    </w:lvl>
+    <w:lvl w:ilvl="7" w:tplc="04190019" w:tentative="1">
+      <w:start w:val="1"/>
+      <w:numFmt w:val="lowerLetter"/>
+      <w:lvlText w:val="%8."/>
+      <w:lvlJc w:val="left"/>
+      <w:pPr>
+        <w:ind w:left="6687" w:hanging="360"/>
+      </w:pPr>
+    </w:lvl>
+    <w:lvl w:ilvl="8" w:tplc="0419001B" w:tentative="1">
+      <w:start w:val="1"/>
+      <w:numFmt w:val="lowerRoman"/>
+      <w:lvlText w:val="%9."/>
+      <w:lvlJc w:val="right"/>
+      <w:pPr>
+        <w:ind w:left="7407" w:hanging="180"/>
+      </w:pPr>
+    </w:lvl>
+  </w:abstractNum>
+  <w:abstractNum w:abstractNumId="15">
+    <w:nsid w:val="67AE567D"/>
+    <w:multiLevelType w:val="hybridMultilevel"/>
+    <w:tmpl w:val="70AA8C76"/>
+    <w:lvl w:ilvl="0" w:tplc="EEBC27BE">
+      <w:start w:val="1"/>
+      <w:numFmt w:val="decimal"/>
+      <w:lvlText w:val="4.%1"/>
+      <w:lvlJc w:val="left"/>
+      <w:pPr>
+        <w:ind w:left="1287" w:hanging="360"/>
+      </w:pPr>
+      <w:rPr>
+        <w:rFonts w:hint="default"/>
+      </w:rPr>
+    </w:lvl>
+    <w:lvl w:ilvl="1" w:tplc="04190019" w:tentative="1">
+      <w:start w:val="1"/>
+      <w:numFmt w:val="lowerLetter"/>
+      <w:lvlText w:val="%2."/>
+      <w:lvlJc w:val="left"/>
+      <w:pPr>
+        <w:ind w:left="2007" w:hanging="360"/>
+      </w:pPr>
+    </w:lvl>
+    <w:lvl w:ilvl="2" w:tplc="0419001B" w:tentative="1">
+      <w:start w:val="1"/>
+      <w:numFmt w:val="lowerRoman"/>
+      <w:lvlText w:val="%3."/>
+      <w:lvlJc w:val="right"/>
+      <w:pPr>
+        <w:ind w:left="2727" w:hanging="180"/>
+      </w:pPr>
+    </w:lvl>
+    <w:lvl w:ilvl="3" w:tplc="0419000F" w:tentative="1">
+      <w:start w:val="1"/>
+      <w:numFmt w:val="decimal"/>
+      <w:lvlText w:val="%4."/>
+      <w:lvlJc w:val="left"/>
+      <w:pPr>
+        <w:ind w:left="3447" w:hanging="360"/>
+      </w:pPr>
+    </w:lvl>
+    <w:lvl w:ilvl="4" w:tplc="04190019" w:tentative="1">
+      <w:start w:val="1"/>
+      <w:numFmt w:val="lowerLetter"/>
+      <w:lvlText w:val="%5."/>
+      <w:lvlJc w:val="left"/>
+      <w:pPr>
+        <w:ind w:left="4167" w:hanging="360"/>
+      </w:pPr>
+    </w:lvl>
+    <w:lvl w:ilvl="5" w:tplc="0419001B" w:tentative="1">
+      <w:start w:val="1"/>
+      <w:numFmt w:val="lowerRoman"/>
+      <w:lvlText w:val="%6."/>
+      <w:lvlJc w:val="right"/>
+      <w:pPr>
+        <w:ind w:left="4887" w:hanging="180"/>
+      </w:pPr>
+    </w:lvl>
+    <w:lvl w:ilvl="6" w:tplc="0419000F" w:tentative="1">
+      <w:start w:val="1"/>
+      <w:numFmt w:val="decimal"/>
+      <w:lvlText w:val="%7."/>
+      <w:lvlJc w:val="left"/>
+      <w:pPr>
+        <w:ind w:left="5607" w:hanging="360"/>
+      </w:pPr>
+    </w:lvl>
+    <w:lvl w:ilvl="7" w:tplc="04190019" w:tentative="1">
+      <w:start w:val="1"/>
+      <w:numFmt w:val="lowerLetter"/>
+      <w:lvlText w:val="%8."/>
+      <w:lvlJc w:val="left"/>
+      <w:pPr>
+        <w:ind w:left="6327" w:hanging="360"/>
+      </w:pPr>
+    </w:lvl>
+    <w:lvl w:ilvl="8" w:tplc="0419001B" w:tentative="1">
+      <w:start w:val="1"/>
+      <w:numFmt w:val="lowerRoman"/>
+      <w:lvlText w:val="%9."/>
+      <w:lvlJc w:val="right"/>
+      <w:pPr>
+        <w:ind w:left="7047" w:hanging="180"/>
+      </w:pPr>
+    </w:lvl>
+  </w:abstractNum>
+  <w:abstractNum w:abstractNumId="16">
+    <w:nsid w:val="6D4829B7"/>
+    <w:multiLevelType w:val="hybridMultilevel"/>
+    <w:tmpl w:val="FAF07942"/>
+    <w:lvl w:ilvl="0" w:tplc="0419000F">
+      <w:start w:val="1"/>
+      <w:numFmt w:val="decimal"/>
+      <w:lvlText w:val="%1."/>
+      <w:lvlJc w:val="left"/>
+      <w:pPr>
+        <w:ind w:left="1440" w:hanging="360"/>
+      </w:pPr>
+    </w:lvl>
+    <w:lvl w:ilvl="1" w:tplc="04190019" w:tentative="1">
+      <w:start w:val="1"/>
+      <w:numFmt w:val="lowerLetter"/>
+      <w:lvlText w:val="%2."/>
+      <w:lvlJc w:val="left"/>
+      <w:pPr>
+        <w:ind w:left="2160" w:hanging="360"/>
+      </w:pPr>
+    </w:lvl>
+    <w:lvl w:ilvl="2" w:tplc="0419001B" w:tentative="1">
+      <w:start w:val="1"/>
+      <w:numFmt w:val="lowerRoman"/>
+      <w:lvlText w:val="%3."/>
+      <w:lvlJc w:val="right"/>
+      <w:pPr>
+        <w:ind w:left="2880" w:hanging="180"/>
+      </w:pPr>
+    </w:lvl>
+    <w:lvl w:ilvl="3" w:tplc="0419000F" w:tentative="1">
+      <w:start w:val="1"/>
+      <w:numFmt w:val="decimal"/>
+      <w:lvlText w:val="%4."/>
+      <w:lvlJc w:val="left"/>
+      <w:pPr>
+        <w:ind w:left="3600" w:hanging="360"/>
+      </w:pPr>
+    </w:lvl>
+    <w:lvl w:ilvl="4" w:tplc="04190019" w:tentative="1">
+      <w:start w:val="1"/>
+      <w:numFmt w:val="lowerLetter"/>
+      <w:lvlText w:val="%5."/>
+      <w:lvlJc w:val="left"/>
+      <w:pPr>
+        <w:ind w:left="4320" w:hanging="360"/>
+      </w:pPr>
+    </w:lvl>
+    <w:lvl w:ilvl="5" w:tplc="0419001B" w:tentative="1">
+      <w:start w:val="1"/>
+      <w:numFmt w:val="lowerRoman"/>
+      <w:lvlText w:val="%6."/>
+      <w:lvlJc w:val="right"/>
+      <w:pPr>
+        <w:ind w:left="5040" w:hanging="180"/>
+      </w:pPr>
+    </w:lvl>
+    <w:lvl w:ilvl="6" w:tplc="0419000F" w:tentative="1">
+      <w:start w:val="1"/>
+      <w:numFmt w:val="decimal"/>
+      <w:lvlText w:val="%7."/>
+      <w:lvlJc w:val="left"/>
+      <w:pPr>
+        <w:ind w:left="5760" w:hanging="360"/>
+      </w:pPr>
+    </w:lvl>
+    <w:lvl w:ilvl="7" w:tplc="04190019" w:tentative="1">
+      <w:start w:val="1"/>
+      <w:numFmt w:val="lowerLetter"/>
+      <w:lvlText w:val="%8."/>
+      <w:lvlJc w:val="left"/>
+      <w:pPr>
+        <w:ind w:left="6480" w:hanging="360"/>
+      </w:pPr>
+    </w:lvl>
+    <w:lvl w:ilvl="8" w:tplc="0419001B" w:tentative="1">
+      <w:start w:val="1"/>
+      <w:numFmt w:val="lowerRoman"/>
+      <w:lvlText w:val="%9."/>
+      <w:lvlJc w:val="right"/>
+      <w:pPr>
+        <w:ind w:left="7200" w:hanging="180"/>
+      </w:pPr>
+    </w:lvl>
+  </w:abstractNum>
+  <w:abstractNum w:abstractNumId="17">
     <w:nsid w:val="7EFC635C"/>
     <w:multiLevelType w:val="hybridMultilevel"/>
     <w:tmpl w:val="27C8A716"/>
@@ -2874,29 +5444,187 @@
       </w:rPr>
     </w:lvl>
   </w:abstractNum>
+  <w:abstractNum w:abstractNumId="18">
+    <w:nsid w:val="7F843C73"/>
+    <w:multiLevelType w:val="hybridMultilevel"/>
+    <w:tmpl w:val="6C30D91A"/>
+    <w:lvl w:ilvl="0" w:tplc="04190001">
+      <w:start w:val="1"/>
+      <w:numFmt w:val="bullet"/>
+      <w:lvlText w:val=""/>
+      <w:lvlJc w:val="left"/>
+      <w:pPr>
+        <w:ind w:left="1360" w:hanging="360"/>
+      </w:pPr>
+      <w:rPr>
+        <w:rFonts w:ascii="Symbol" w:hAnsi="Symbol" w:hint="default"/>
+      </w:rPr>
+    </w:lvl>
+    <w:lvl w:ilvl="1" w:tplc="04190003" w:tentative="1">
+      <w:start w:val="1"/>
+      <w:numFmt w:val="bullet"/>
+      <w:lvlText w:val="o"/>
+      <w:lvlJc w:val="left"/>
+      <w:pPr>
+        <w:ind w:left="2080" w:hanging="360"/>
+      </w:pPr>
+      <w:rPr>
+        <w:rFonts w:ascii="Courier New" w:hAnsi="Courier New" w:cs="Courier New" w:hint="default"/>
+      </w:rPr>
+    </w:lvl>
+    <w:lvl w:ilvl="2" w:tplc="04190005" w:tentative="1">
+      <w:start w:val="1"/>
+      <w:numFmt w:val="bullet"/>
+      <w:lvlText w:val=""/>
+      <w:lvlJc w:val="left"/>
+      <w:pPr>
+        <w:ind w:left="2800" w:hanging="360"/>
+      </w:pPr>
+      <w:rPr>
+        <w:rFonts w:ascii="Wingdings" w:hAnsi="Wingdings" w:hint="default"/>
+      </w:rPr>
+    </w:lvl>
+    <w:lvl w:ilvl="3" w:tplc="04190001" w:tentative="1">
+      <w:start w:val="1"/>
+      <w:numFmt w:val="bullet"/>
+      <w:lvlText w:val=""/>
+      <w:lvlJc w:val="left"/>
+      <w:pPr>
+        <w:ind w:left="3520" w:hanging="360"/>
+      </w:pPr>
+      <w:rPr>
+        <w:rFonts w:ascii="Symbol" w:hAnsi="Symbol" w:hint="default"/>
+      </w:rPr>
+    </w:lvl>
+    <w:lvl w:ilvl="4" w:tplc="04190003" w:tentative="1">
+      <w:start w:val="1"/>
+      <w:numFmt w:val="bullet"/>
+      <w:lvlText w:val="o"/>
+      <w:lvlJc w:val="left"/>
+      <w:pPr>
+        <w:ind w:left="4240" w:hanging="360"/>
+      </w:pPr>
+      <w:rPr>
+        <w:rFonts w:ascii="Courier New" w:hAnsi="Courier New" w:cs="Courier New" w:hint="default"/>
+      </w:rPr>
+    </w:lvl>
+    <w:lvl w:ilvl="5" w:tplc="04190005" w:tentative="1">
+      <w:start w:val="1"/>
+      <w:numFmt w:val="bullet"/>
+      <w:lvlText w:val=""/>
+      <w:lvlJc w:val="left"/>
+      <w:pPr>
+        <w:ind w:left="4960" w:hanging="360"/>
+      </w:pPr>
+      <w:rPr>
+        <w:rFonts w:ascii="Wingdings" w:hAnsi="Wingdings" w:hint="default"/>
+      </w:rPr>
+    </w:lvl>
+    <w:lvl w:ilvl="6" w:tplc="04190001" w:tentative="1">
+      <w:start w:val="1"/>
+      <w:numFmt w:val="bullet"/>
+      <w:lvlText w:val=""/>
+      <w:lvlJc w:val="left"/>
+      <w:pPr>
+        <w:ind w:left="5680" w:hanging="360"/>
+      </w:pPr>
+      <w:rPr>
+        <w:rFonts w:ascii="Symbol" w:hAnsi="Symbol" w:hint="default"/>
+      </w:rPr>
+    </w:lvl>
+    <w:lvl w:ilvl="7" w:tplc="04190003" w:tentative="1">
+      <w:start w:val="1"/>
+      <w:numFmt w:val="bullet"/>
+      <w:lvlText w:val="o"/>
+      <w:lvlJc w:val="left"/>
+      <w:pPr>
+        <w:ind w:left="6400" w:hanging="360"/>
+      </w:pPr>
+      <w:rPr>
+        <w:rFonts w:ascii="Courier New" w:hAnsi="Courier New" w:cs="Courier New" w:hint="default"/>
+      </w:rPr>
+    </w:lvl>
+    <w:lvl w:ilvl="8" w:tplc="04190005" w:tentative="1">
+      <w:start w:val="1"/>
+      <w:numFmt w:val="bullet"/>
+      <w:lvlText w:val=""/>
+      <w:lvlJc w:val="left"/>
+      <w:pPr>
+        <w:ind w:left="7120" w:hanging="360"/>
+      </w:pPr>
+      <w:rPr>
+        <w:rFonts w:ascii="Wingdings" w:hAnsi="Wingdings" w:hint="default"/>
+      </w:rPr>
+    </w:lvl>
+  </w:abstractNum>
   <w:num w:numId="1">
+    <w:abstractNumId w:val="10"/>
+  </w:num>
+  <w:num w:numId="2">
+    <w:abstractNumId w:val="13"/>
+  </w:num>
+  <w:num w:numId="3">
+    <w:abstractNumId w:val="3"/>
+  </w:num>
+  <w:num w:numId="4">
+    <w:abstractNumId w:val="17"/>
+  </w:num>
+  <w:num w:numId="5">
     <w:abstractNumId w:val="5"/>
   </w:num>
-  <w:num w:numId="2">
+  <w:num w:numId="6">
+    <w:abstractNumId w:val="2"/>
+  </w:num>
+  <w:num w:numId="7">
     <w:abstractNumId w:val="6"/>
   </w:num>
-  <w:num w:numId="3">
-    <w:abstractNumId w:val="2"/>
+  <w:num w:numId="8">
+    <w:abstractNumId w:val="1"/>
   </w:num>
-  <w:num w:numId="4">
+  <w:num w:numId="9">
+    <w:abstractNumId w:val="14"/>
+  </w:num>
+  <w:num w:numId="10">
     <w:abstractNumId w:val="7"/>
   </w:num>
-  <w:num w:numId="5">
-    <w:abstractNumId w:val="3"/>
+  <w:num w:numId="11">
+    <w:abstractNumId w:val="18"/>
   </w:num>
-  <w:num w:numId="6">
-    <w:abstractNumId w:val="1"/>
+  <w:num w:numId="12">
+    <w:abstractNumId w:val="5"/>
+    <w:lvlOverride w:ilvl="0">
+      <w:startOverride w:val="9"/>
+    </w:lvlOverride>
   </w:num>
-  <w:num w:numId="7">
+  <w:num w:numId="13">
+    <w:abstractNumId w:val="5"/>
+    <w:lvlOverride w:ilvl="0">
+      <w:startOverride w:val="9"/>
+    </w:lvlOverride>
+  </w:num>
+  <w:num w:numId="14">
+    <w:abstractNumId w:val="15"/>
+  </w:num>
+  <w:num w:numId="15">
     <w:abstractNumId w:val="4"/>
   </w:num>
-  <w:num w:numId="8">
+  <w:num w:numId="16">
     <w:abstractNumId w:val="0"/>
+  </w:num>
+  <w:num w:numId="17">
+    <w:abstractNumId w:val="11"/>
+  </w:num>
+  <w:num w:numId="18">
+    <w:abstractNumId w:val="16"/>
+  </w:num>
+  <w:num w:numId="19">
+    <w:abstractNumId w:val="12"/>
+  </w:num>
+  <w:num w:numId="20">
+    <w:abstractNumId w:val="8"/>
+  </w:num>
+  <w:num w:numId="21">
+    <w:abstractNumId w:val="9"/>
   </w:num>
 </w:numbering>
 </file>
@@ -2946,7 +5674,7 @@
     <w:lsdException w:name="Strong" w:semiHidden="0" w:uiPriority="22" w:unhideWhenUsed="0" w:qFormat="1"/>
     <w:lsdException w:name="Emphasis" w:semiHidden="0" w:uiPriority="20" w:unhideWhenUsed="0" w:qFormat="1"/>
     <w:lsdException w:name="Plain Text" w:uiPriority="0"/>
-    <w:lsdException w:name="Table Grid" w:semiHidden="0" w:uiPriority="59" w:unhideWhenUsed="0"/>
+    <w:lsdException w:name="Table Grid" w:semiHidden="0" w:uiPriority="39" w:unhideWhenUsed="0"/>
     <w:lsdException w:name="Placeholder Text" w:unhideWhenUsed="0"/>
     <w:lsdException w:name="No Spacing" w:semiHidden="0" w:uiPriority="1" w:unhideWhenUsed="0" w:qFormat="1"/>
     <w:lsdException w:name="Light Shading" w:semiHidden="0" w:uiPriority="60" w:unhideWhenUsed="0"/>
@@ -3059,7 +5787,7 @@
     <w:lsdException w:name="Bibliography" w:uiPriority="37"/>
     <w:lsdException w:name="TOC Heading" w:uiPriority="39" w:qFormat="1"/>
   </w:latentStyles>
-  <w:style w:type="paragraph" w:default="1" w:styleId="a">
+  <w:style w:type="paragraph" w:default="1" w:styleId="a0">
     <w:name w:val="Normal"/>
     <w:qFormat/>
     <w:rsid w:val="00212142"/>
@@ -3075,8 +5803,8 @@
   </w:style>
   <w:style w:type="paragraph" w:styleId="1">
     <w:name w:val="heading 1"/>
-    <w:basedOn w:val="a"/>
-    <w:next w:val="a"/>
+    <w:basedOn w:val="a0"/>
+    <w:next w:val="a0"/>
     <w:link w:val="10"/>
     <w:uiPriority w:val="9"/>
     <w:qFormat/>
@@ -3103,8 +5831,8 @@
   </w:style>
   <w:style w:type="paragraph" w:styleId="2">
     <w:name w:val="heading 2"/>
-    <w:basedOn w:val="a"/>
-    <w:next w:val="a"/>
+    <w:basedOn w:val="a0"/>
+    <w:next w:val="a0"/>
     <w:link w:val="20"/>
     <w:uiPriority w:val="9"/>
     <w:semiHidden/>
@@ -3126,13 +5854,13 @@
       <w:szCs w:val="26"/>
     </w:rPr>
   </w:style>
-  <w:style w:type="character" w:default="1" w:styleId="a0">
+  <w:style w:type="character" w:default="1" w:styleId="a1">
     <w:name w:val="Default Paragraph Font"/>
     <w:uiPriority w:val="1"/>
     <w:semiHidden/>
     <w:unhideWhenUsed/>
   </w:style>
-  <w:style w:type="table" w:default="1" w:styleId="a1">
+  <w:style w:type="table" w:default="1" w:styleId="a2">
     <w:name w:val="Normal Table"/>
     <w:uiPriority w:val="99"/>
     <w:semiHidden/>
@@ -3147,7 +5875,7 @@
       </w:tblCellMar>
     </w:tblPr>
   </w:style>
-  <w:style w:type="numbering" w:default="1" w:styleId="a2">
+  <w:style w:type="numbering" w:default="1" w:styleId="a3">
     <w:name w:val="No List"/>
     <w:uiPriority w:val="99"/>
     <w:semiHidden/>
@@ -3155,7 +5883,7 @@
   </w:style>
   <w:style w:type="paragraph" w:styleId="21">
     <w:name w:val="Body Text 2"/>
-    <w:basedOn w:val="a"/>
+    <w:basedOn w:val="a0"/>
     <w:link w:val="22"/>
     <w:rsid w:val="00212142"/>
     <w:pPr>
@@ -3170,7 +5898,7 @@
   </w:style>
   <w:style w:type="character" w:customStyle="1" w:styleId="22">
     <w:name w:val="Основной текст 2 Знак"/>
-    <w:basedOn w:val="a0"/>
+    <w:basedOn w:val="a1"/>
     <w:link w:val="21"/>
     <w:rsid w:val="00212142"/>
     <w:rPr>
@@ -3180,10 +5908,10 @@
       <w:lang w:eastAsia="ru-RU"/>
     </w:rPr>
   </w:style>
-  <w:style w:type="paragraph" w:styleId="a3">
+  <w:style w:type="paragraph" w:styleId="a4">
     <w:name w:val="Plain Text"/>
-    <w:basedOn w:val="a"/>
-    <w:link w:val="a4"/>
+    <w:basedOn w:val="a0"/>
+    <w:link w:val="a5"/>
     <w:rsid w:val="00212142"/>
     <w:pPr>
       <w:spacing w:after="0" w:line="240" w:lineRule="auto"/>
@@ -3195,10 +5923,10 @@
       <w:lang w:eastAsia="ru-RU"/>
     </w:rPr>
   </w:style>
-  <w:style w:type="character" w:customStyle="1" w:styleId="a4">
+  <w:style w:type="character" w:customStyle="1" w:styleId="a5">
     <w:name w:val="Текст Знак"/>
-    <w:basedOn w:val="a0"/>
-    <w:link w:val="a3"/>
+    <w:basedOn w:val="a1"/>
+    <w:link w:val="a4"/>
     <w:rsid w:val="00212142"/>
     <w:rPr>
       <w:rFonts w:ascii="Courier New" w:eastAsia="Times New Roman" w:hAnsi="Courier New" w:cs="Times New Roman"/>
@@ -3209,7 +5937,7 @@
   </w:style>
   <w:style w:type="character" w:customStyle="1" w:styleId="10">
     <w:name w:val="Заголовок 1 Знак"/>
-    <w:basedOn w:val="a0"/>
+    <w:basedOn w:val="a1"/>
     <w:link w:val="1"/>
     <w:uiPriority w:val="9"/>
     <w:rsid w:val="00615D0F"/>
@@ -3220,9 +5948,9 @@
       <w:szCs w:val="32"/>
     </w:rPr>
   </w:style>
-  <w:style w:type="character" w:styleId="a5">
+  <w:style w:type="character" w:styleId="a6">
     <w:name w:val="Strong"/>
-    <w:basedOn w:val="a0"/>
+    <w:basedOn w:val="a1"/>
     <w:uiPriority w:val="22"/>
     <w:qFormat/>
     <w:rsid w:val="00615D0F"/>
@@ -3231,9 +5959,9 @@
       <w:bCs/>
     </w:rPr>
   </w:style>
-  <w:style w:type="paragraph" w:styleId="a6">
+  <w:style w:type="paragraph" w:styleId="a7">
     <w:name w:val="List Paragraph"/>
-    <w:basedOn w:val="a"/>
+    <w:basedOn w:val="a0"/>
     <w:uiPriority w:val="34"/>
     <w:qFormat/>
     <w:rsid w:val="00615D0F"/>
@@ -3242,10 +5970,10 @@
       <w:contextualSpacing/>
     </w:pPr>
   </w:style>
-  <w:style w:type="paragraph" w:customStyle="1" w:styleId="a7">
+  <w:style w:type="paragraph" w:customStyle="1" w:styleId="a8">
     <w:name w:val="Задание"/>
-    <w:basedOn w:val="a"/>
-    <w:link w:val="a8"/>
+    <w:basedOn w:val="a0"/>
+    <w:link w:val="a9"/>
     <w:qFormat/>
     <w:rsid w:val="005B0DBF"/>
     <w:pPr>
@@ -3256,10 +5984,10 @@
       <w:rFonts w:eastAsiaTheme="minorHAnsi" w:cstheme="minorBidi"/>
     </w:rPr>
   </w:style>
-  <w:style w:type="character" w:customStyle="1" w:styleId="a8">
+  <w:style w:type="character" w:customStyle="1" w:styleId="a9">
     <w:name w:val="Задание Знак"/>
-    <w:basedOn w:val="a0"/>
-    <w:link w:val="a7"/>
+    <w:basedOn w:val="a1"/>
+    <w:link w:val="a8"/>
     <w:rsid w:val="005B0DBF"/>
     <w:rPr>
       <w:rFonts w:ascii="Times New Roman" w:hAnsi="Times New Roman"/>
@@ -3268,7 +5996,7 @@
   </w:style>
   <w:style w:type="character" w:customStyle="1" w:styleId="20">
     <w:name w:val="Заголовок 2 Знак"/>
-    <w:basedOn w:val="a0"/>
+    <w:basedOn w:val="a1"/>
     <w:link w:val="2"/>
     <w:uiPriority w:val="9"/>
     <w:semiHidden/>
@@ -3282,10 +6010,10 @@
       <w:szCs w:val="26"/>
     </w:rPr>
   </w:style>
-  <w:style w:type="paragraph" w:styleId="a9">
+  <w:style w:type="paragraph" w:styleId="aa">
     <w:name w:val="Balloon Text"/>
-    <w:basedOn w:val="a"/>
-    <w:link w:val="aa"/>
+    <w:basedOn w:val="a0"/>
+    <w:link w:val="ab"/>
     <w:uiPriority w:val="99"/>
     <w:semiHidden/>
     <w:unhideWhenUsed/>
@@ -3299,10 +6027,10 @@
       <w:szCs w:val="16"/>
     </w:rPr>
   </w:style>
-  <w:style w:type="character" w:customStyle="1" w:styleId="aa">
+  <w:style w:type="character" w:customStyle="1" w:styleId="ab">
     <w:name w:val="Текст выноски Знак"/>
-    <w:basedOn w:val="a0"/>
-    <w:link w:val="a9"/>
+    <w:basedOn w:val="a1"/>
+    <w:link w:val="aa"/>
     <w:uiPriority w:val="99"/>
     <w:semiHidden/>
     <w:rsid w:val="006841D8"/>
@@ -3311,6 +6039,77 @@
       <w:sz w:val="16"/>
       <w:szCs w:val="16"/>
     </w:rPr>
+  </w:style>
+  <w:style w:type="paragraph" w:customStyle="1" w:styleId="a">
+    <w:name w:val="Рисунок"/>
+    <w:basedOn w:val="a0"/>
+    <w:qFormat/>
+    <w:rsid w:val="00EB456C"/>
+    <w:pPr>
+      <w:numPr>
+        <w:numId w:val="9"/>
+      </w:numPr>
+      <w:jc w:val="center"/>
+    </w:pPr>
+    <w:rPr>
+      <w:sz w:val="20"/>
+    </w:rPr>
+  </w:style>
+  <w:style w:type="paragraph" w:customStyle="1" w:styleId="ac">
+    <w:name w:val="!Заголовок пункт"/>
+    <w:basedOn w:val="a0"/>
+    <w:autoRedefine/>
+    <w:qFormat/>
+    <w:rsid w:val="00EB456C"/>
+    <w:pPr>
+      <w:spacing w:line="240" w:lineRule="auto"/>
+      <w:ind w:firstLine="0"/>
+      <w:jc w:val="left"/>
+    </w:pPr>
+    <w:rPr>
+      <w:rFonts w:eastAsiaTheme="minorEastAsia"/>
+      <w:szCs w:val="28"/>
+      <w:lang w:eastAsia="ru-RU"/>
+    </w:rPr>
+  </w:style>
+  <w:style w:type="paragraph" w:customStyle="1" w:styleId="ad">
+    <w:name w:val="!Основной текст"/>
+    <w:autoRedefine/>
+    <w:qFormat/>
+    <w:rsid w:val="00317597"/>
+    <w:pPr>
+      <w:tabs>
+        <w:tab w:val="left" w:pos="851"/>
+      </w:tabs>
+      <w:spacing w:before="120" w:after="0" w:line="360" w:lineRule="auto"/>
+      <w:ind w:firstLine="709"/>
+      <w:jc w:val="both"/>
+    </w:pPr>
+    <w:rPr>
+      <w:rFonts w:ascii="Times New Roman" w:eastAsiaTheme="minorEastAsia" w:hAnsi="Times New Roman" w:cs="Times New Roman"/>
+      <w:sz w:val="28"/>
+      <w:szCs w:val="28"/>
+      <w:lang w:eastAsia="ru-RU"/>
+    </w:rPr>
+  </w:style>
+  <w:style w:type="table" w:styleId="ae">
+    <w:name w:val="Table Grid"/>
+    <w:basedOn w:val="a2"/>
+    <w:uiPriority w:val="39"/>
+    <w:rsid w:val="009871E0"/>
+    <w:pPr>
+      <w:spacing w:after="0" w:line="240" w:lineRule="auto"/>
+    </w:pPr>
+    <w:tblPr>
+      <w:tblBorders>
+        <w:top w:val="single" w:sz="4" w:space="0" w:color="auto"/>
+        <w:left w:val="single" w:sz="4" w:space="0" w:color="auto"/>
+        <w:bottom w:val="single" w:sz="4" w:space="0" w:color="auto"/>
+        <w:right w:val="single" w:sz="4" w:space="0" w:color="auto"/>
+        <w:insideH w:val="single" w:sz="4" w:space="0" w:color="auto"/>
+        <w:insideV w:val="single" w:sz="4" w:space="0" w:color="auto"/>
+      </w:tblBorders>
+    </w:tblPr>
   </w:style>
 </w:styles>
 </file>
@@ -3360,7 +6159,7 @@
     <w:lsdException w:name="Strong" w:semiHidden="0" w:uiPriority="22" w:unhideWhenUsed="0" w:qFormat="1"/>
     <w:lsdException w:name="Emphasis" w:semiHidden="0" w:uiPriority="20" w:unhideWhenUsed="0" w:qFormat="1"/>
     <w:lsdException w:name="Plain Text" w:uiPriority="0"/>
-    <w:lsdException w:name="Table Grid" w:semiHidden="0" w:uiPriority="59" w:unhideWhenUsed="0"/>
+    <w:lsdException w:name="Table Grid" w:semiHidden="0" w:uiPriority="39" w:unhideWhenUsed="0"/>
     <w:lsdException w:name="Placeholder Text" w:unhideWhenUsed="0"/>
     <w:lsdException w:name="No Spacing" w:semiHidden="0" w:uiPriority="1" w:unhideWhenUsed="0" w:qFormat="1"/>
     <w:lsdException w:name="Light Shading" w:semiHidden="0" w:uiPriority="60" w:unhideWhenUsed="0"/>
@@ -3473,7 +6272,7 @@
     <w:lsdException w:name="Bibliography" w:uiPriority="37"/>
     <w:lsdException w:name="TOC Heading" w:uiPriority="39" w:qFormat="1"/>
   </w:latentStyles>
-  <w:style w:type="paragraph" w:default="1" w:styleId="a">
+  <w:style w:type="paragraph" w:default="1" w:styleId="a0">
     <w:name w:val="Normal"/>
     <w:qFormat/>
     <w:rsid w:val="00212142"/>
@@ -3489,8 +6288,8 @@
   </w:style>
   <w:style w:type="paragraph" w:styleId="1">
     <w:name w:val="heading 1"/>
-    <w:basedOn w:val="a"/>
-    <w:next w:val="a"/>
+    <w:basedOn w:val="a0"/>
+    <w:next w:val="a0"/>
     <w:link w:val="10"/>
     <w:uiPriority w:val="9"/>
     <w:qFormat/>
@@ -3517,8 +6316,8 @@
   </w:style>
   <w:style w:type="paragraph" w:styleId="2">
     <w:name w:val="heading 2"/>
-    <w:basedOn w:val="a"/>
-    <w:next w:val="a"/>
+    <w:basedOn w:val="a0"/>
+    <w:next w:val="a0"/>
     <w:link w:val="20"/>
     <w:uiPriority w:val="9"/>
     <w:semiHidden/>
@@ -3540,13 +6339,13 @@
       <w:szCs w:val="26"/>
     </w:rPr>
   </w:style>
-  <w:style w:type="character" w:default="1" w:styleId="a0">
+  <w:style w:type="character" w:default="1" w:styleId="a1">
     <w:name w:val="Default Paragraph Font"/>
     <w:uiPriority w:val="1"/>
     <w:semiHidden/>
     <w:unhideWhenUsed/>
   </w:style>
-  <w:style w:type="table" w:default="1" w:styleId="a1">
+  <w:style w:type="table" w:default="1" w:styleId="a2">
     <w:name w:val="Normal Table"/>
     <w:uiPriority w:val="99"/>
     <w:semiHidden/>
@@ -3561,7 +6360,7 @@
       </w:tblCellMar>
     </w:tblPr>
   </w:style>
-  <w:style w:type="numbering" w:default="1" w:styleId="a2">
+  <w:style w:type="numbering" w:default="1" w:styleId="a3">
     <w:name w:val="No List"/>
     <w:uiPriority w:val="99"/>
     <w:semiHidden/>
@@ -3569,7 +6368,7 @@
   </w:style>
   <w:style w:type="paragraph" w:styleId="21">
     <w:name w:val="Body Text 2"/>
-    <w:basedOn w:val="a"/>
+    <w:basedOn w:val="a0"/>
     <w:link w:val="22"/>
     <w:rsid w:val="00212142"/>
     <w:pPr>
@@ -3584,7 +6383,7 @@
   </w:style>
   <w:style w:type="character" w:customStyle="1" w:styleId="22">
     <w:name w:val="Основной текст 2 Знак"/>
-    <w:basedOn w:val="a0"/>
+    <w:basedOn w:val="a1"/>
     <w:link w:val="21"/>
     <w:rsid w:val="00212142"/>
     <w:rPr>
@@ -3594,10 +6393,10 @@
       <w:lang w:eastAsia="ru-RU"/>
     </w:rPr>
   </w:style>
-  <w:style w:type="paragraph" w:styleId="a3">
+  <w:style w:type="paragraph" w:styleId="a4">
     <w:name w:val="Plain Text"/>
-    <w:basedOn w:val="a"/>
-    <w:link w:val="a4"/>
+    <w:basedOn w:val="a0"/>
+    <w:link w:val="a5"/>
     <w:rsid w:val="00212142"/>
     <w:pPr>
       <w:spacing w:after="0" w:line="240" w:lineRule="auto"/>
@@ -3609,10 +6408,10 @@
       <w:lang w:eastAsia="ru-RU"/>
     </w:rPr>
   </w:style>
-  <w:style w:type="character" w:customStyle="1" w:styleId="a4">
+  <w:style w:type="character" w:customStyle="1" w:styleId="a5">
     <w:name w:val="Текст Знак"/>
-    <w:basedOn w:val="a0"/>
-    <w:link w:val="a3"/>
+    <w:basedOn w:val="a1"/>
+    <w:link w:val="a4"/>
     <w:rsid w:val="00212142"/>
     <w:rPr>
       <w:rFonts w:ascii="Courier New" w:eastAsia="Times New Roman" w:hAnsi="Courier New" w:cs="Times New Roman"/>
@@ -3623,7 +6422,7 @@
   </w:style>
   <w:style w:type="character" w:customStyle="1" w:styleId="10">
     <w:name w:val="Заголовок 1 Знак"/>
-    <w:basedOn w:val="a0"/>
+    <w:basedOn w:val="a1"/>
     <w:link w:val="1"/>
     <w:uiPriority w:val="9"/>
     <w:rsid w:val="00615D0F"/>
@@ -3634,9 +6433,9 @@
       <w:szCs w:val="32"/>
     </w:rPr>
   </w:style>
-  <w:style w:type="character" w:styleId="a5">
+  <w:style w:type="character" w:styleId="a6">
     <w:name w:val="Strong"/>
-    <w:basedOn w:val="a0"/>
+    <w:basedOn w:val="a1"/>
     <w:uiPriority w:val="22"/>
     <w:qFormat/>
     <w:rsid w:val="00615D0F"/>
@@ -3645,9 +6444,9 @@
       <w:bCs/>
     </w:rPr>
   </w:style>
-  <w:style w:type="paragraph" w:styleId="a6">
+  <w:style w:type="paragraph" w:styleId="a7">
     <w:name w:val="List Paragraph"/>
-    <w:basedOn w:val="a"/>
+    <w:basedOn w:val="a0"/>
     <w:uiPriority w:val="34"/>
     <w:qFormat/>
     <w:rsid w:val="00615D0F"/>
@@ -3656,10 +6455,10 @@
       <w:contextualSpacing/>
     </w:pPr>
   </w:style>
-  <w:style w:type="paragraph" w:customStyle="1" w:styleId="a7">
+  <w:style w:type="paragraph" w:customStyle="1" w:styleId="a8">
     <w:name w:val="Задание"/>
-    <w:basedOn w:val="a"/>
-    <w:link w:val="a8"/>
+    <w:basedOn w:val="a0"/>
+    <w:link w:val="a9"/>
     <w:qFormat/>
     <w:rsid w:val="005B0DBF"/>
     <w:pPr>
@@ -3670,10 +6469,10 @@
       <w:rFonts w:eastAsiaTheme="minorHAnsi" w:cstheme="minorBidi"/>
     </w:rPr>
   </w:style>
-  <w:style w:type="character" w:customStyle="1" w:styleId="a8">
+  <w:style w:type="character" w:customStyle="1" w:styleId="a9">
     <w:name w:val="Задание Знак"/>
-    <w:basedOn w:val="a0"/>
-    <w:link w:val="a7"/>
+    <w:basedOn w:val="a1"/>
+    <w:link w:val="a8"/>
     <w:rsid w:val="005B0DBF"/>
     <w:rPr>
       <w:rFonts w:ascii="Times New Roman" w:hAnsi="Times New Roman"/>
@@ -3682,7 +6481,7 @@
   </w:style>
   <w:style w:type="character" w:customStyle="1" w:styleId="20">
     <w:name w:val="Заголовок 2 Знак"/>
-    <w:basedOn w:val="a0"/>
+    <w:basedOn w:val="a1"/>
     <w:link w:val="2"/>
     <w:uiPriority w:val="9"/>
     <w:semiHidden/>
@@ -3696,10 +6495,10 @@
       <w:szCs w:val="26"/>
     </w:rPr>
   </w:style>
-  <w:style w:type="paragraph" w:styleId="a9">
+  <w:style w:type="paragraph" w:styleId="aa">
     <w:name w:val="Balloon Text"/>
-    <w:basedOn w:val="a"/>
-    <w:link w:val="aa"/>
+    <w:basedOn w:val="a0"/>
+    <w:link w:val="ab"/>
     <w:uiPriority w:val="99"/>
     <w:semiHidden/>
     <w:unhideWhenUsed/>
@@ -3713,10 +6512,10 @@
       <w:szCs w:val="16"/>
     </w:rPr>
   </w:style>
-  <w:style w:type="character" w:customStyle="1" w:styleId="aa">
+  <w:style w:type="character" w:customStyle="1" w:styleId="ab">
     <w:name w:val="Текст выноски Знак"/>
-    <w:basedOn w:val="a0"/>
-    <w:link w:val="a9"/>
+    <w:basedOn w:val="a1"/>
+    <w:link w:val="aa"/>
     <w:uiPriority w:val="99"/>
     <w:semiHidden/>
     <w:rsid w:val="006841D8"/>
@@ -3725,6 +6524,77 @@
       <w:sz w:val="16"/>
       <w:szCs w:val="16"/>
     </w:rPr>
+  </w:style>
+  <w:style w:type="paragraph" w:customStyle="1" w:styleId="a">
+    <w:name w:val="Рисунок"/>
+    <w:basedOn w:val="a0"/>
+    <w:qFormat/>
+    <w:rsid w:val="00EB456C"/>
+    <w:pPr>
+      <w:numPr>
+        <w:numId w:val="9"/>
+      </w:numPr>
+      <w:jc w:val="center"/>
+    </w:pPr>
+    <w:rPr>
+      <w:sz w:val="20"/>
+    </w:rPr>
+  </w:style>
+  <w:style w:type="paragraph" w:customStyle="1" w:styleId="ac">
+    <w:name w:val="!Заголовок пункт"/>
+    <w:basedOn w:val="a0"/>
+    <w:autoRedefine/>
+    <w:qFormat/>
+    <w:rsid w:val="00EB456C"/>
+    <w:pPr>
+      <w:spacing w:line="240" w:lineRule="auto"/>
+      <w:ind w:firstLine="0"/>
+      <w:jc w:val="left"/>
+    </w:pPr>
+    <w:rPr>
+      <w:rFonts w:eastAsiaTheme="minorEastAsia"/>
+      <w:szCs w:val="28"/>
+      <w:lang w:eastAsia="ru-RU"/>
+    </w:rPr>
+  </w:style>
+  <w:style w:type="paragraph" w:customStyle="1" w:styleId="ad">
+    <w:name w:val="!Основной текст"/>
+    <w:autoRedefine/>
+    <w:qFormat/>
+    <w:rsid w:val="00317597"/>
+    <w:pPr>
+      <w:tabs>
+        <w:tab w:val="left" w:pos="851"/>
+      </w:tabs>
+      <w:spacing w:before="120" w:after="0" w:line="360" w:lineRule="auto"/>
+      <w:ind w:firstLine="709"/>
+      <w:jc w:val="both"/>
+    </w:pPr>
+    <w:rPr>
+      <w:rFonts w:ascii="Times New Roman" w:eastAsiaTheme="minorEastAsia" w:hAnsi="Times New Roman" w:cs="Times New Roman"/>
+      <w:sz w:val="28"/>
+      <w:szCs w:val="28"/>
+      <w:lang w:eastAsia="ru-RU"/>
+    </w:rPr>
+  </w:style>
+  <w:style w:type="table" w:styleId="ae">
+    <w:name w:val="Table Grid"/>
+    <w:basedOn w:val="a2"/>
+    <w:uiPriority w:val="39"/>
+    <w:rsid w:val="009871E0"/>
+    <w:pPr>
+      <w:spacing w:after="0" w:line="240" w:lineRule="auto"/>
+    </w:pPr>
+    <w:tblPr>
+      <w:tblBorders>
+        <w:top w:val="single" w:sz="4" w:space="0" w:color="auto"/>
+        <w:left w:val="single" w:sz="4" w:space="0" w:color="auto"/>
+        <w:bottom w:val="single" w:sz="4" w:space="0" w:color="auto"/>
+        <w:right w:val="single" w:sz="4" w:space="0" w:color="auto"/>
+        <w:insideH w:val="single" w:sz="4" w:space="0" w:color="auto"/>
+        <w:insideV w:val="single" w:sz="4" w:space="0" w:color="auto"/>
+      </w:tblBorders>
+    </w:tblPr>
   </w:style>
 </w:styles>
 </file>

</xml_diff>